<commit_message>
as before, plus fig 1 updated
</commit_message>
<xml_diff>
--- a/reference_documents/14-111r2_v06_20160906_ID.docx
+++ b/reference_documents/14-111r2_v06_20160906_ID.docx
@@ -445,8 +445,6 @@
           <w:szCs w:val="28"/>
         </w:rPr>
       </w:pPr>
-      <w:bookmarkStart w:id="4" w:name="_GoBack"/>
-      <w:bookmarkEnd w:id="4"/>
     </w:p>
     <w:p>
       <w:pPr>
@@ -958,7 +956,7 @@
           <w:szCs w:val="16"/>
         </w:rPr>
       </w:pPr>
-      <w:bookmarkStart w:id="5" w:name="_Toc165888228"/>
+      <w:bookmarkStart w:id="4" w:name="_Toc165888228"/>
       <w:r>
         <w:br w:type="page"/>
       </w:r>
@@ -1111,6 +1109,7 @@
           <w:docPartUnique/>
         </w:docPartObj>
       </w:sdtPr>
+      <w:sdtEndPr/>
       <w:sdtContent>
         <w:p>
           <w:pPr>
@@ -9720,7 +9719,7 @@
         </w:rPr>
         <w:t xml:space="preserve"> such as </w:t>
       </w:r>
-      <w:del w:id="6" w:author="GRDC/ID" w:date="2016-09-12T10:16:00Z">
+      <w:del w:id="5" w:author="GRDC/ID" w:date="2016-09-12T10:16:00Z">
         <w:r>
           <w:rPr>
             <w:lang w:val="en-US"/>
@@ -9734,18 +9733,12 @@
           <w:delText xml:space="preserve"> </w:delText>
         </w:r>
       </w:del>
-      <w:ins w:id="7" w:author="GRDC/ID" w:date="2016-09-12T10:16:00Z">
+      <w:ins w:id="6" w:author="GRDC/ID" w:date="2016-09-12T10:16:00Z">
         <w:r>
           <w:rPr>
             <w:lang w:val="en-US"/>
           </w:rPr>
-          <w:t>catchment</w:t>
-        </w:r>
-        <w:r>
-          <w:rPr>
-            <w:lang w:val="en-US"/>
-          </w:rPr>
-          <w:t xml:space="preserve"> </w:t>
+          <w:t xml:space="preserve">catchment </w:t>
         </w:r>
       </w:ins>
       <w:r>
@@ -9787,7 +9780,7 @@
         </w:rPr>
         <w:t xml:space="preserve">and assists the organization and cataloging of observations, model results, or other studies of a feature. The ability to represent the same </w:t>
       </w:r>
-      <w:del w:id="8" w:author="GRDC/ID" w:date="2016-09-12T10:16:00Z">
+      <w:del w:id="7" w:author="GRDC/ID" w:date="2016-09-12T10:16:00Z">
         <w:r>
           <w:rPr>
             <w:lang w:val="en-US"/>
@@ -9795,7 +9788,7 @@
           <w:delText>watershed</w:delText>
         </w:r>
       </w:del>
-      <w:ins w:id="9" w:author="GRDC/ID" w:date="2016-09-12T10:16:00Z">
+      <w:ins w:id="8" w:author="GRDC/ID" w:date="2016-09-12T10:16:00Z">
         <w:r>
           <w:rPr>
             <w:lang w:val="en-US"/>
@@ -9803,7 +9796,7 @@
           <w:t>catchmen</w:t>
         </w:r>
       </w:ins>
-      <w:ins w:id="10" w:author="GRDC/ID" w:date="2016-09-12T10:17:00Z">
+      <w:ins w:id="9" w:author="GRDC/ID" w:date="2016-09-12T10:17:00Z">
         <w:r>
           <w:rPr>
             <w:lang w:val="en-US"/>
@@ -9914,7 +9907,7 @@
       <w:r>
         <w:t>Preface</w:t>
       </w:r>
-      <w:bookmarkEnd w:id="5"/>
+      <w:bookmarkEnd w:id="4"/>
     </w:p>
     <w:p>
       <w:pPr>
@@ -10001,11 +9994,11 @@
         <w:pStyle w:val="introelements"/>
         <w:jc w:val="both"/>
       </w:pPr>
-      <w:bookmarkStart w:id="11" w:name="_Toc165888229"/>
+      <w:bookmarkStart w:id="10" w:name="_Toc165888229"/>
       <w:r>
         <w:t>Submitting organizations</w:t>
       </w:r>
-      <w:bookmarkEnd w:id="11"/>
+      <w:bookmarkEnd w:id="10"/>
     </w:p>
     <w:p>
       <w:pPr>
@@ -10143,11 +10136,11 @@
         <w:pStyle w:val="introelements"/>
         <w:jc w:val="both"/>
       </w:pPr>
-      <w:bookmarkStart w:id="12" w:name="_Toc165888230"/>
+      <w:bookmarkStart w:id="11" w:name="_Toc165888230"/>
       <w:r>
         <w:t>Submi</w:t>
       </w:r>
-      <w:bookmarkEnd w:id="12"/>
+      <w:bookmarkEnd w:id="11"/>
       <w:r>
         <w:t>tters</w:t>
       </w:r>
@@ -10610,14 +10603,14 @@
         <w:pStyle w:val="berschrift1"/>
         <w:jc w:val="both"/>
       </w:pPr>
-      <w:bookmarkStart w:id="13" w:name="_Toc458775718"/>
-      <w:bookmarkStart w:id="14" w:name="_Toc461026375"/>
+      <w:bookmarkStart w:id="12" w:name="_Toc458775718"/>
+      <w:bookmarkStart w:id="13" w:name="_Toc461026375"/>
       <w:r>
         <w:lastRenderedPageBreak/>
         <w:t>Scope</w:t>
       </w:r>
+      <w:bookmarkEnd w:id="12"/>
       <w:bookmarkEnd w:id="13"/>
-      <w:bookmarkEnd w:id="14"/>
     </w:p>
     <w:p>
       <w:pPr>
@@ -11217,59 +11210,64 @@
         <w:jc w:val="center"/>
       </w:pPr>
       <w:r>
-        <w:rPr>
-          <w:noProof/>
-        </w:rPr>
         <w:lastRenderedPageBreak/>
-        <w:drawing>
-          <wp:inline distT="0" distB="0" distL="0" distR="0" wp14:anchorId="13CF4619" wp14:editId="21DEEC0F">
-            <wp:extent cx="5949944" cy="7898524"/>
-            <wp:effectExtent l="0" t="0" r="0" b="7620"/>
-            <wp:docPr id="2" name="Grafik 2" descr="Image2"/>
-            <wp:cNvGraphicFramePr>
-              <a:graphicFrameLocks xmlns:a="http://schemas.openxmlformats.org/drawingml/2006/main" noChangeAspect="1"/>
-            </wp:cNvGraphicFramePr>
-            <a:graphic xmlns:a="http://schemas.openxmlformats.org/drawingml/2006/main">
-              <a:graphicData uri="http://schemas.openxmlformats.org/drawingml/2006/picture">
-                <pic:pic xmlns:pic="http://schemas.openxmlformats.org/drawingml/2006/picture">
-                  <pic:nvPicPr>
-                    <pic:cNvPr id="0" name="Picture 1" descr="Image2"/>
-                    <pic:cNvPicPr>
-                      <a:picLocks noChangeAspect="1" noChangeArrowheads="1"/>
-                    </pic:cNvPicPr>
-                  </pic:nvPicPr>
-                  <pic:blipFill>
-                    <a:blip r:embed="rId16">
-                      <a:extLst>
-                        <a:ext uri="{28A0092B-C50C-407E-A947-70E740481C1C}">
-                          <a14:useLocalDpi xmlns:a14="http://schemas.microsoft.com/office/drawing/2010/main" val="0"/>
-                        </a:ext>
-                      </a:extLst>
-                    </a:blip>
-                    <a:srcRect/>
-                    <a:stretch>
-                      <a:fillRect/>
-                    </a:stretch>
-                  </pic:blipFill>
-                  <pic:spPr bwMode="auto">
-                    <a:xfrm>
-                      <a:off x="0" y="0"/>
-                      <a:ext cx="5956164" cy="7906781"/>
-                    </a:xfrm>
-                    <a:prstGeom prst="rect">
-                      <a:avLst/>
-                    </a:prstGeom>
-                    <a:noFill/>
-                    <a:ln>
+        <w:t xml:space="preserve"> </w:t>
+      </w:r>
+      <w:ins w:id="14" w:author="GRDC/ID" w:date="2016-09-13T15:16:00Z">
+        <w:r>
+          <w:rPr>
+            <w:noProof/>
+          </w:rPr>
+          <w:drawing>
+            <wp:inline distT="0" distB="0" distL="0" distR="0" wp14:anchorId="353BC273" wp14:editId="0E031096">
+              <wp:extent cx="5486400" cy="7228031"/>
+              <wp:effectExtent l="0" t="0" r="0" b="0"/>
+              <wp:docPr id="13" name="Grafik 13" descr="D:\Users\Dornblut\OGC_HYF_SWG\hlphtml\EARoot\EA2.png"/>
+              <wp:cNvGraphicFramePr>
+                <a:graphicFrameLocks xmlns:a="http://schemas.openxmlformats.org/drawingml/2006/main" noChangeAspect="1"/>
+              </wp:cNvGraphicFramePr>
+              <a:graphic xmlns:a="http://schemas.openxmlformats.org/drawingml/2006/main">
+                <a:graphicData uri="http://schemas.openxmlformats.org/drawingml/2006/picture">
+                  <pic:pic xmlns:pic="http://schemas.openxmlformats.org/drawingml/2006/picture">
+                    <pic:nvPicPr>
+                      <pic:cNvPr id="0" name="Picture 1" descr="D:\Users\Dornblut\OGC_HYF_SWG\hlphtml\EARoot\EA2.png"/>
+                      <pic:cNvPicPr>
+                        <a:picLocks noChangeAspect="1" noChangeArrowheads="1"/>
+                      </pic:cNvPicPr>
+                    </pic:nvPicPr>
+                    <pic:blipFill>
+                      <a:blip r:embed="rId16">
+                        <a:extLst>
+                          <a:ext uri="{28A0092B-C50C-407E-A947-70E740481C1C}">
+                            <a14:useLocalDpi xmlns:a14="http://schemas.microsoft.com/office/drawing/2010/main" val="0"/>
+                          </a:ext>
+                        </a:extLst>
+                      </a:blip>
+                      <a:srcRect/>
+                      <a:stretch>
+                        <a:fillRect/>
+                      </a:stretch>
+                    </pic:blipFill>
+                    <pic:spPr bwMode="auto">
+                      <a:xfrm>
+                        <a:off x="0" y="0"/>
+                        <a:ext cx="5486400" cy="7228031"/>
+                      </a:xfrm>
+                      <a:prstGeom prst="rect">
+                        <a:avLst/>
+                      </a:prstGeom>
                       <a:noFill/>
-                    </a:ln>
-                  </pic:spPr>
-                </pic:pic>
-              </a:graphicData>
-            </a:graphic>
-          </wp:inline>
-        </w:drawing>
-      </w:r>
+                      <a:ln>
+                        <a:noFill/>
+                      </a:ln>
+                    </pic:spPr>
+                  </pic:pic>
+                </a:graphicData>
+              </a:graphic>
+            </wp:inline>
+          </w:drawing>
+        </w:r>
+      </w:ins>
     </w:p>
     <w:p>
       <w:pPr>
@@ -22505,8 +22503,15 @@
         <w:fldChar w:fldCharType="end"/>
       </w:r>
       <w:r>
-        <w:t>. The following sections describe requirements classes for each application schema, whereby each feature addressed in the requirements shall be understood as an instance of the GF_FeatureType (aka FeatureType) «metaclass». For the purpose of consistency with the conceptual UML model the British spelling of feature type names and properties has been adopted.</w:t>
-      </w:r>
+        <w:t xml:space="preserve">. The following sections describe requirements classes for each application schema, whereby each feature addressed in the requirements shall be understood as an instance of the GF_FeatureType (aka FeatureType) «metaclass». </w:t>
+      </w:r>
+      <w:del w:id="343" w:author="GRDC/ID" w:date="2016-09-13T15:17:00Z">
+        <w:r>
+          <w:delText>For the purpose of consistency with the conceptual UML model the British spelling of feature type names and properties has been adopted.</w:delText>
+        </w:r>
+      </w:del>
+      <w:bookmarkStart w:id="344" w:name="_GoBack"/>
+      <w:bookmarkEnd w:id="344"/>
     </w:p>
     <w:p>
       <w:pPr>
@@ -22572,8 +22577,8 @@
       <w:pPr>
         <w:pStyle w:val="OGCFigure"/>
       </w:pPr>
-      <w:bookmarkStart w:id="343" w:name="_Ref458769526"/>
-      <w:bookmarkStart w:id="344" w:name="_Toc461114636"/>
+      <w:bookmarkStart w:id="345" w:name="_Ref458769526"/>
+      <w:bookmarkStart w:id="346" w:name="_Toc461114636"/>
       <w:r>
         <w:t xml:space="preserve">Figure </w:t>
       </w:r>
@@ -22585,11 +22590,11 @@
           <w:t>17</w:t>
         </w:r>
       </w:fldSimple>
-      <w:bookmarkEnd w:id="343"/>
+      <w:bookmarkEnd w:id="345"/>
       <w:r>
         <w:t>: HY_Features modules and packages</w:t>
       </w:r>
-      <w:bookmarkEnd w:id="344"/>
+      <w:bookmarkEnd w:id="346"/>
     </w:p>
     <w:p>
       <w:pPr>
@@ -22601,13 +22606,13 @@
         <w:pStyle w:val="berschrift2"/>
         <w:jc w:val="both"/>
       </w:pPr>
-      <w:bookmarkStart w:id="345" w:name="_Toc458775746"/>
-      <w:bookmarkStart w:id="346" w:name="_Toc461026403"/>
+      <w:bookmarkStart w:id="347" w:name="_Toc458775746"/>
+      <w:bookmarkStart w:id="348" w:name="_Toc461026403"/>
       <w:r>
         <w:t>The HY_Features conceptual conformance (mapping)</w:t>
       </w:r>
-      <w:bookmarkEnd w:id="345"/>
-      <w:bookmarkEnd w:id="346"/>
+      <w:bookmarkEnd w:id="347"/>
+      <w:bookmarkEnd w:id="348"/>
     </w:p>
     <w:p>
       <w:pPr>
@@ -22910,13 +22915,13 @@
         <w:pStyle w:val="berschrift2"/>
         <w:jc w:val="both"/>
       </w:pPr>
-      <w:bookmarkStart w:id="347" w:name="_Toc458775747"/>
-      <w:bookmarkStart w:id="348" w:name="_Toc461026404"/>
+      <w:bookmarkStart w:id="349" w:name="_Toc458775747"/>
+      <w:bookmarkStart w:id="350" w:name="_Toc461026404"/>
       <w:r>
         <w:t>The HY_Features data conformance (encoding)</w:t>
       </w:r>
-      <w:bookmarkEnd w:id="347"/>
-      <w:bookmarkEnd w:id="348"/>
+      <w:bookmarkEnd w:id="349"/>
+      <w:bookmarkEnd w:id="350"/>
     </w:p>
     <w:p>
       <w:pPr>
@@ -23258,13 +23263,13 @@
         <w:pStyle w:val="berschrift2"/>
         <w:jc w:val="both"/>
       </w:pPr>
-      <w:bookmarkStart w:id="349" w:name="_Toc458775748"/>
-      <w:bookmarkStart w:id="350" w:name="_Toc461026405"/>
+      <w:bookmarkStart w:id="351" w:name="_Toc458775748"/>
+      <w:bookmarkStart w:id="352" w:name="_Toc461026405"/>
       <w:r>
         <w:t>The Hydro Feature application schema</w:t>
       </w:r>
-      <w:bookmarkEnd w:id="349"/>
-      <w:bookmarkEnd w:id="350"/>
+      <w:bookmarkEnd w:id="351"/>
+      <w:bookmarkEnd w:id="352"/>
     </w:p>
     <w:p>
       <w:pPr>
@@ -23458,8 +23463,8 @@
       <w:pPr>
         <w:pStyle w:val="OGCFigure"/>
       </w:pPr>
-      <w:bookmarkStart w:id="351" w:name="_Ref458771227"/>
-      <w:bookmarkStart w:id="352" w:name="_Toc461114637"/>
+      <w:bookmarkStart w:id="353" w:name="_Ref458771227"/>
+      <w:bookmarkStart w:id="354" w:name="_Toc461114637"/>
       <w:r>
         <w:t xml:space="preserve">Figure </w:t>
       </w:r>
@@ -23471,11 +23476,11 @@
           <w:t>18</w:t>
         </w:r>
       </w:fldSimple>
-      <w:bookmarkEnd w:id="351"/>
+      <w:bookmarkEnd w:id="353"/>
       <w:r>
         <w:t>: Hydrologic features describing separate aspects of the hydrology phenomenon</w:t>
       </w:r>
-      <w:bookmarkEnd w:id="352"/>
+      <w:bookmarkEnd w:id="354"/>
       <w:r>
         <w:t xml:space="preserve"> </w:t>
       </w:r>
@@ -23682,8 +23687,8 @@
       <w:pPr>
         <w:pStyle w:val="OGCFigure"/>
       </w:pPr>
-      <w:bookmarkStart w:id="353" w:name="_Ref458771445"/>
-      <w:bookmarkStart w:id="354" w:name="_Toc461114638"/>
+      <w:bookmarkStart w:id="355" w:name="_Ref458771445"/>
+      <w:bookmarkStart w:id="356" w:name="_Toc461114638"/>
       <w:r>
         <w:t xml:space="preserve">Figure </w:t>
       </w:r>
@@ -23695,11 +23700,11 @@
           <w:t>19</w:t>
         </w:r>
       </w:fldSimple>
-      <w:bookmarkEnd w:id="353"/>
+      <w:bookmarkEnd w:id="355"/>
       <w:r>
         <w:t>: Hydro Feature – external dependencies</w:t>
       </w:r>
-      <w:bookmarkEnd w:id="354"/>
+      <w:bookmarkEnd w:id="356"/>
     </w:p>
     <w:p>
       <w:pPr>
@@ -24040,13 +24045,13 @@
         <w:pStyle w:val="berschrift3"/>
         <w:jc w:val="both"/>
       </w:pPr>
-      <w:bookmarkStart w:id="355" w:name="_Toc458775749"/>
-      <w:bookmarkStart w:id="356" w:name="_Toc461026406"/>
+      <w:bookmarkStart w:id="357" w:name="_Toc458775749"/>
+      <w:bookmarkStart w:id="358" w:name="_Toc461026406"/>
       <w:r>
         <w:t>The Named Feature model</w:t>
       </w:r>
-      <w:bookmarkEnd w:id="355"/>
-      <w:bookmarkEnd w:id="356"/>
+      <w:bookmarkEnd w:id="357"/>
+      <w:bookmarkEnd w:id="358"/>
     </w:p>
     <w:p>
       <w:pPr>
@@ -24183,8 +24188,8 @@
       <w:pPr>
         <w:pStyle w:val="OGCFigure"/>
       </w:pPr>
-      <w:bookmarkStart w:id="357" w:name="_Ref459017957"/>
-      <w:bookmarkStart w:id="358" w:name="_Toc461114639"/>
+      <w:bookmarkStart w:id="359" w:name="_Ref459017957"/>
+      <w:bookmarkStart w:id="360" w:name="_Toc461114639"/>
       <w:r>
         <w:t xml:space="preserve">Figure </w:t>
       </w:r>
@@ -24196,7 +24201,7 @@
           <w:t>20</w:t>
         </w:r>
       </w:fldSimple>
-      <w:bookmarkEnd w:id="357"/>
+      <w:bookmarkEnd w:id="359"/>
       <w:r>
         <w:t xml:space="preserve">: Named Feature (UML class diagram, </w:t>
       </w:r>
@@ -24211,7 +24216,7 @@
       <w:r>
         <w:t xml:space="preserve"> )</w:t>
       </w:r>
-      <w:bookmarkEnd w:id="358"/>
+      <w:bookmarkEnd w:id="360"/>
     </w:p>
     <w:p>
       <w:pPr>
@@ -24221,7 +24226,7 @@
           <w:lang w:val="en-US"/>
         </w:rPr>
       </w:pPr>
-      <w:ins w:id="359" w:author="GRDC/ID" w:date="2016-09-07T08:40:00Z">
+      <w:ins w:id="361" w:author="GRDC/ID" w:date="2016-09-07T08:40:00Z">
         <w:r>
           <w:rPr>
             <w:lang w:val="en-US"/>
@@ -24235,28 +24240,12 @@
           <w:t xml:space="preserve">HY_HydroFeature feature type </w:t>
         </w:r>
       </w:ins>
-      <w:ins w:id="360" w:author="GRDC/ID" w:date="2016-09-07T08:51:00Z">
+      <w:ins w:id="362" w:author="GRDC/ID" w:date="2016-09-07T08:51:00Z">
         <w:r>
           <w:rPr>
             <w:lang w:val="en-US"/>
           </w:rPr>
           <w:t xml:space="preserve">defines </w:t>
-        </w:r>
-      </w:ins>
-      <w:ins w:id="361" w:author="GRDC/ID" w:date="2016-09-07T08:44:00Z">
-        <w:r>
-          <w:rPr>
-            <w:lang w:val="en-US"/>
-          </w:rPr>
-          <w:t>the basic feature</w:t>
-        </w:r>
-      </w:ins>
-      <w:ins w:id="362" w:author="GRDC/ID" w:date="2016-09-07T08:50:00Z">
-        <w:r>
-          <w:rPr>
-            <w:lang w:val="en-US"/>
-          </w:rPr>
-          <w:t xml:space="preserve"> </w:t>
         </w:r>
       </w:ins>
       <w:ins w:id="363" w:author="GRDC/ID" w:date="2016-09-07T08:44:00Z">
@@ -24264,15 +24253,15 @@
           <w:rPr>
             <w:lang w:val="en-US"/>
           </w:rPr>
-          <w:t>to reflect overall properties hydrologic features have such as identifier</w:t>
+          <w:t>the basic feature</w:t>
         </w:r>
       </w:ins>
-      <w:ins w:id="364" w:author="GRDC/ID" w:date="2016-09-07T08:47:00Z">
+      <w:ins w:id="364" w:author="GRDC/ID" w:date="2016-09-07T08:50:00Z">
         <w:r>
           <w:rPr>
             <w:lang w:val="en-US"/>
           </w:rPr>
-          <w:t xml:space="preserve"> and</w:t>
+          <w:t xml:space="preserve"> </w:t>
         </w:r>
       </w:ins>
       <w:ins w:id="365" w:author="GRDC/ID" w:date="2016-09-07T08:44:00Z">
@@ -24280,7 +24269,7 @@
           <w:rPr>
             <w:lang w:val="en-US"/>
           </w:rPr>
-          <w:t xml:space="preserve"> name</w:t>
+          <w:t>to reflect overall properties hydrologic features have such as identifier</w:t>
         </w:r>
       </w:ins>
       <w:ins w:id="366" w:author="GRDC/ID" w:date="2016-09-07T08:47:00Z">
@@ -24288,7 +24277,7 @@
           <w:rPr>
             <w:lang w:val="en-US"/>
           </w:rPr>
-          <w:t>.</w:t>
+          <w:t xml:space="preserve"> and</w:t>
         </w:r>
       </w:ins>
       <w:ins w:id="367" w:author="GRDC/ID" w:date="2016-09-07T08:44:00Z">
@@ -24296,6 +24285,22 @@
           <w:rPr>
             <w:lang w:val="en-US"/>
           </w:rPr>
+          <w:t xml:space="preserve"> name</w:t>
+        </w:r>
+      </w:ins>
+      <w:ins w:id="368" w:author="GRDC/ID" w:date="2016-09-07T08:47:00Z">
+        <w:r>
+          <w:rPr>
+            <w:lang w:val="en-US"/>
+          </w:rPr>
+          <w:t>.</w:t>
+        </w:r>
+      </w:ins>
+      <w:ins w:id="369" w:author="GRDC/ID" w:date="2016-09-07T08:44:00Z">
+        <w:r>
+          <w:rPr>
+            <w:lang w:val="en-US"/>
+          </w:rPr>
           <w:t xml:space="preserve"> </w:t>
         </w:r>
       </w:ins>
@@ -24305,7 +24310,7 @@
         </w:rPr>
         <w:t>The HY_HydroFeature feature type is further specialized by separate feature types</w:t>
       </w:r>
-      <w:ins w:id="368" w:author="GRDC/ID" w:date="2016-09-07T08:55:00Z">
+      <w:ins w:id="370" w:author="GRDC/ID" w:date="2016-09-07T08:55:00Z">
         <w:r>
           <w:rPr>
             <w:lang w:val="en-US"/>
@@ -24576,7 +24581,7 @@
         </w:rPr>
         <w:t xml:space="preserve">The HY_HydroFeatureName feature type provides an abstract pattern to handle cultural, political and historical variability of names. This </w:t>
       </w:r>
-      <w:ins w:id="369" w:author="GRDC/ID" w:date="2016-09-07T09:00:00Z">
+      <w:ins w:id="371" w:author="GRDC/ID" w:date="2016-09-07T09:00:00Z">
         <w:r>
           <w:rPr>
             <w:lang w:val="en-US"/>
@@ -25065,13 +25070,13 @@
         <w:pStyle w:val="berschrift3"/>
         <w:jc w:val="both"/>
       </w:pPr>
-      <w:bookmarkStart w:id="370" w:name="_Toc458775750"/>
-      <w:bookmarkStart w:id="371" w:name="_Toc461026407"/>
+      <w:bookmarkStart w:id="372" w:name="_Toc458775750"/>
+      <w:bookmarkStart w:id="373" w:name="_Toc461026407"/>
       <w:r>
         <w:t>The Hydro Complex model</w:t>
       </w:r>
-      <w:bookmarkEnd w:id="370"/>
-      <w:bookmarkEnd w:id="371"/>
+      <w:bookmarkEnd w:id="372"/>
+      <w:bookmarkEnd w:id="373"/>
     </w:p>
     <w:p>
       <w:pPr>
@@ -25225,7 +25230,7 @@
         <w:lastRenderedPageBreak/>
         <w:t xml:space="preserve">The Hydro Complex model allows the realization of a logical outfall to be any arbitrary location with various realizations of its own. Such a 'real' outfall provides an identifiable reference feature to which alternative catchment realizations may refer. This very general outfall feature supports establishment of topological relationships between hydrographic features, or between hydrographic and hydrometric features. The Hydro Complex model also allows for catchments to be recognized through reference to an outfall even if stream networks, catchment areas or </w:t>
       </w:r>
-      <w:del w:id="372" w:author="GRDC/ID" w:date="2016-09-12T10:17:00Z">
+      <w:del w:id="374" w:author="GRDC/ID" w:date="2016-09-12T10:17:00Z">
         <w:r>
           <w:rPr>
             <w:lang w:val="en-US"/>
@@ -25233,7 +25238,7 @@
           <w:delText xml:space="preserve">watersheds </w:delText>
         </w:r>
       </w:del>
-      <w:ins w:id="373" w:author="GRDC/ID" w:date="2016-09-12T10:17:00Z">
+      <w:ins w:id="375" w:author="GRDC/ID" w:date="2016-09-12T10:17:00Z">
         <w:r>
           <w:rPr>
             <w:lang w:val="en-US"/>
@@ -25277,7 +25282,7 @@
         </w:rPr>
         <w:t xml:space="preserve">The HY_Catchment feature type represents a hydrologically determined feature through association </w:t>
       </w:r>
-      <w:ins w:id="374" w:author="GRDC/ID" w:date="2016-09-07T13:30:00Z">
+      <w:ins w:id="376" w:author="GRDC/ID" w:date="2016-09-07T13:30:00Z">
         <w:r>
           <w:rPr>
             <w:lang w:val="en-US"/>
@@ -25379,8 +25384,8 @@
       <w:pPr>
         <w:pStyle w:val="OGCFigure"/>
       </w:pPr>
-      <w:bookmarkStart w:id="375" w:name="_Ref461090679"/>
-      <w:bookmarkStart w:id="376" w:name="_Toc461114640"/>
+      <w:bookmarkStart w:id="377" w:name="_Ref461090679"/>
+      <w:bookmarkStart w:id="378" w:name="_Toc461114640"/>
       <w:r>
         <w:t xml:space="preserve">Figure </w:t>
       </w:r>
@@ -25422,7 +25427,7 @@
         </w:rPr>
         <w:fldChar w:fldCharType="end"/>
       </w:r>
-      <w:bookmarkEnd w:id="375"/>
+      <w:bookmarkEnd w:id="377"/>
       <w:r>
         <w:t xml:space="preserve">: Catchment (UML class diagram, </w:t>
       </w:r>
@@ -25439,7 +25444,7 @@
       <w:r>
         <w:t xml:space="preserve"> )</w:t>
       </w:r>
-      <w:bookmarkEnd w:id="376"/>
+      <w:bookmarkEnd w:id="378"/>
     </w:p>
     <w:p>
       <w:pPr>
@@ -25787,8 +25792,8 @@
       <w:pPr>
         <w:pStyle w:val="OGCFigure"/>
       </w:pPr>
-      <w:bookmarkStart w:id="377" w:name="_Ref459018108"/>
-      <w:bookmarkStart w:id="378" w:name="_Toc461114641"/>
+      <w:bookmarkStart w:id="379" w:name="_Ref459018108"/>
+      <w:bookmarkStart w:id="380" w:name="_Toc461114641"/>
       <w:r>
         <w:t xml:space="preserve">Figure </w:t>
       </w:r>
@@ -25800,7 +25805,7 @@
           <w:t>22</w:t>
         </w:r>
       </w:fldSimple>
-      <w:bookmarkEnd w:id="377"/>
+      <w:bookmarkEnd w:id="379"/>
       <w:r>
         <w:t xml:space="preserve">: Catchment and outfall (UML class diagram, </w:t>
       </w:r>
@@ -25826,7 +25831,7 @@
       <w:r>
         <w:t xml:space="preserve"> )</w:t>
       </w:r>
-      <w:bookmarkEnd w:id="378"/>
+      <w:bookmarkEnd w:id="380"/>
     </w:p>
     <w:p>
       <w:pPr>
@@ -25918,7 +25923,7 @@
       <w:pPr>
         <w:pStyle w:val="OGCFigure"/>
       </w:pPr>
-      <w:bookmarkStart w:id="379" w:name="_Toc461114642"/>
+      <w:bookmarkStart w:id="381" w:name="_Toc461114642"/>
       <w:r>
         <w:t xml:space="preserve">Figure </w:t>
       </w:r>
@@ -25955,7 +25960,7 @@
       <w:r>
         <w:t xml:space="preserve"> )</w:t>
       </w:r>
-      <w:bookmarkEnd w:id="379"/>
+      <w:bookmarkEnd w:id="381"/>
     </w:p>
     <w:p>
       <w:pPr>
@@ -26037,7 +26042,7 @@
       <w:pPr>
         <w:pStyle w:val="OGCFigure"/>
       </w:pPr>
-      <w:bookmarkStart w:id="380" w:name="_Toc461114643"/>
+      <w:bookmarkStart w:id="382" w:name="_Toc461114643"/>
       <w:r>
         <w:t xml:space="preserve">Figure </w:t>
       </w:r>
@@ -26063,7 +26068,7 @@
       <w:r>
         <w:t xml:space="preserve"> )</w:t>
       </w:r>
-      <w:bookmarkEnd w:id="380"/>
+      <w:bookmarkEnd w:id="382"/>
     </w:p>
     <w:p>
       <w:pPr>
@@ -26154,7 +26159,7 @@
       <w:pPr>
         <w:pStyle w:val="OGCFigure"/>
       </w:pPr>
-      <w:bookmarkStart w:id="381" w:name="_Toc461114644"/>
+      <w:bookmarkStart w:id="383" w:name="_Toc461114644"/>
       <w:r>
         <w:t xml:space="preserve">Figure </w:t>
       </w:r>
@@ -26191,7 +26196,7 @@
       <w:r>
         <w:t xml:space="preserve"> )</w:t>
       </w:r>
-      <w:bookmarkEnd w:id="381"/>
+      <w:bookmarkEnd w:id="383"/>
     </w:p>
     <w:p>
       <w:pPr>
@@ -26969,8 +26974,8 @@
       <w:pPr>
         <w:pStyle w:val="OGCFigure"/>
       </w:pPr>
-      <w:bookmarkStart w:id="382" w:name="_Ref458785541"/>
-      <w:bookmarkStart w:id="383" w:name="_Toc461114645"/>
+      <w:bookmarkStart w:id="384" w:name="_Ref458785541"/>
+      <w:bookmarkStart w:id="385" w:name="_Toc461114645"/>
       <w:r>
         <w:t xml:space="preserve">Figure </w:t>
       </w:r>
@@ -26982,7 +26987,7 @@
           <w:t>26</w:t>
         </w:r>
       </w:fldSimple>
-      <w:bookmarkEnd w:id="382"/>
+      <w:bookmarkEnd w:id="384"/>
       <w:r>
         <w:t xml:space="preserve">: Catchment aggregate (UML class diagram, </w:t>
       </w:r>
@@ -26997,7 +27002,7 @@
       <w:r>
         <w:t xml:space="preserve"> )</w:t>
       </w:r>
-      <w:bookmarkEnd w:id="383"/>
+      <w:bookmarkEnd w:id="385"/>
     </w:p>
     <w:p>
       <w:pPr>
@@ -27668,8 +27673,8 @@
       <w:pPr>
         <w:pStyle w:val="OGCFigure"/>
       </w:pPr>
-      <w:bookmarkStart w:id="384" w:name="_Ref458785591"/>
-      <w:bookmarkStart w:id="385" w:name="_Toc461114646"/>
+      <w:bookmarkStart w:id="386" w:name="_Ref458785591"/>
+      <w:bookmarkStart w:id="387" w:name="_Toc461114646"/>
       <w:r>
         <w:t xml:space="preserve">Figure </w:t>
       </w:r>
@@ -27681,7 +27686,7 @@
           <w:t>27</w:t>
         </w:r>
       </w:fldSimple>
-      <w:bookmarkEnd w:id="384"/>
+      <w:bookmarkEnd w:id="386"/>
       <w:r>
         <w:t xml:space="preserve">: Dendritic catchment (UML class diagram, </w:t>
       </w:r>
@@ -27696,7 +27701,7 @@
       <w:r>
         <w:t xml:space="preserve"> )</w:t>
       </w:r>
-      <w:bookmarkEnd w:id="385"/>
+      <w:bookmarkEnd w:id="387"/>
     </w:p>
     <w:p>
       <w:pPr>
@@ -28241,8 +28246,8 @@
       <w:pPr>
         <w:pStyle w:val="OGCFigure"/>
       </w:pPr>
-      <w:bookmarkStart w:id="386" w:name="_Ref458785612"/>
-      <w:bookmarkStart w:id="387" w:name="_Toc461114647"/>
+      <w:bookmarkStart w:id="388" w:name="_Ref458785612"/>
+      <w:bookmarkStart w:id="389" w:name="_Toc461114647"/>
       <w:r>
         <w:t xml:space="preserve">Figure </w:t>
       </w:r>
@@ -28254,7 +28259,7 @@
           <w:t>28</w:t>
         </w:r>
       </w:fldSimple>
-      <w:bookmarkEnd w:id="386"/>
+      <w:bookmarkEnd w:id="388"/>
       <w:r>
         <w:t xml:space="preserve">: Interior catchment (UML class diagram, </w:t>
       </w:r>
@@ -28269,7 +28274,7 @@
       <w:r>
         <w:t xml:space="preserve"> )</w:t>
       </w:r>
-      <w:bookmarkEnd w:id="387"/>
+      <w:bookmarkEnd w:id="389"/>
     </w:p>
     <w:p>
       <w:pPr>
@@ -28886,8 +28891,8 @@
       <w:pPr>
         <w:pStyle w:val="OGCFigure"/>
       </w:pPr>
-      <w:bookmarkStart w:id="388" w:name="_Ref461114378"/>
-      <w:bookmarkStart w:id="389" w:name="_Toc461114648"/>
+      <w:bookmarkStart w:id="390" w:name="_Ref461114378"/>
+      <w:bookmarkStart w:id="391" w:name="_Toc461114648"/>
       <w:r>
         <w:t xml:space="preserve">Figure </w:t>
       </w:r>
@@ -28899,7 +28904,7 @@
           <w:t>29</w:t>
         </w:r>
       </w:fldSimple>
-      <w:bookmarkEnd w:id="388"/>
+      <w:bookmarkEnd w:id="390"/>
       <w:r>
         <w:t xml:space="preserve">: Outfall (UML class diagram, </w:t>
       </w:r>
@@ -28914,7 +28919,7 @@
       <w:r>
         <w:t xml:space="preserve"> )</w:t>
       </w:r>
-      <w:bookmarkEnd w:id="389"/>
+      <w:bookmarkEnd w:id="391"/>
     </w:p>
     <w:p>
       <w:pPr>
@@ -28969,17 +28974,17 @@
       <w:r>
         <w:t xml:space="preserve">. </w:t>
       </w:r>
-      <w:ins w:id="390" w:author="GRDC/ID" w:date="2016-09-08T09:23:00Z">
+      <w:ins w:id="392" w:author="GRDC/ID" w:date="2016-09-08T09:23:00Z">
         <w:r>
           <w:t xml:space="preserve"> </w:t>
         </w:r>
       </w:ins>
-      <w:ins w:id="391" w:author="GRDC/ID" w:date="2016-09-08T09:22:00Z">
+      <w:ins w:id="393" w:author="GRDC/ID" w:date="2016-09-08T09:22:00Z">
         <w:r>
           <w:t>An</w:t>
         </w:r>
       </w:ins>
-      <w:ins w:id="392" w:author="GRDC/ID" w:date="2016-09-06T09:48:00Z">
+      <w:ins w:id="394" w:author="GRDC/ID" w:date="2016-09-06T09:48:00Z">
         <w:r>
           <w:t xml:space="preserve"> </w:t>
         </w:r>
@@ -28990,7 +28995,7 @@
           <w:t>outflow</w:t>
         </w:r>
       </w:ins>
-      <w:ins w:id="393" w:author="GRDC/ID" w:date="2016-09-06T13:04:00Z">
+      <w:ins w:id="395" w:author="GRDC/ID" w:date="2016-09-06T13:04:00Z">
         <w:r>
           <w:rPr>
             <w:rStyle w:val="Hervorhebung"/>
@@ -28998,7 +29003,7 @@
           <w:t>-</w:t>
         </w:r>
       </w:ins>
-      <w:ins w:id="394" w:author="GRDC/ID" w:date="2016-09-07T07:38:00Z">
+      <w:ins w:id="396" w:author="GRDC/ID" w:date="2016-09-07T07:38:00Z">
         <w:r>
           <w:rPr>
             <w:rStyle w:val="Hervorhebung"/>
@@ -29006,82 +29011,82 @@
           <w:t>on-flowpath</w:t>
         </w:r>
       </w:ins>
-      <w:ins w:id="395" w:author="GRDC/ID" w:date="2016-09-06T09:48:00Z">
+      <w:ins w:id="397" w:author="GRDC/ID" w:date="2016-09-06T09:48:00Z">
         <w:r>
           <w:t xml:space="preserve"> </w:t>
         </w:r>
       </w:ins>
-      <w:ins w:id="396" w:author="GRDC/ID" w:date="2016-09-06T12:57:00Z">
+      <w:ins w:id="398" w:author="GRDC/ID" w:date="2016-09-06T12:57:00Z">
         <w:r>
           <w:t>and</w:t>
         </w:r>
       </w:ins>
-      <w:ins w:id="397" w:author="GRDC/ID" w:date="2016-09-08T09:23:00Z">
+      <w:ins w:id="399" w:author="GRDC/ID" w:date="2016-09-08T09:23:00Z">
         <w:r>
           <w:t xml:space="preserve"> an </w:t>
-        </w:r>
-      </w:ins>
-      <w:ins w:id="398" w:author="GRDC/ID" w:date="2016-09-06T09:48:00Z">
-        <w:r>
-          <w:rPr>
-            <w:i/>
-          </w:rPr>
-          <w:t>inflow</w:t>
-        </w:r>
-        <w:r>
-          <w:rPr>
-            <w:i/>
-          </w:rPr>
-          <w:t>-</w:t>
-        </w:r>
-      </w:ins>
-      <w:ins w:id="399" w:author="GRDC/ID" w:date="2016-09-07T07:38:00Z">
-        <w:r>
-          <w:rPr>
-            <w:i/>
-          </w:rPr>
-          <w:t>on-flowpath</w:t>
         </w:r>
       </w:ins>
       <w:ins w:id="400" w:author="GRDC/ID" w:date="2016-09-06T09:48:00Z">
         <w:r>
-          <w:t xml:space="preserve"> </w:t>
-        </w:r>
-        <w:r>
-          <w:t>constraint</w:t>
-        </w:r>
-        <w:r>
-          <w:t xml:space="preserve"> are</w:t>
-        </w:r>
-        <w:r>
-          <w:t xml:space="preserve"> defined such that whenever the </w:t>
-        </w:r>
-        <w:r>
-          <w:t>position of an outflow, or inflow, is determined using a flowpath shape</w:t>
-        </w:r>
-        <w:r>
-          <w:t xml:space="preserve">, the </w:t>
-        </w:r>
-        <w:r>
-          <w:t xml:space="preserve">corresponding catchment </w:t>
+          <w:rPr>
+            <w:i/>
+          </w:rPr>
+          <w:t>inflow</w:t>
+        </w:r>
+        <w:r>
+          <w:rPr>
+            <w:i/>
+          </w:rPr>
+          <w:t>-</w:t>
         </w:r>
       </w:ins>
-      <w:ins w:id="401" w:author="GRDC/ID" w:date="2016-09-07T07:39:00Z">
-        <w:r>
-          <w:t>shall be</w:t>
+      <w:ins w:id="401" w:author="GRDC/ID" w:date="2016-09-07T07:38:00Z">
+        <w:r>
+          <w:rPr>
+            <w:i/>
+          </w:rPr>
+          <w:t>on-flowpath</w:t>
         </w:r>
       </w:ins>
       <w:ins w:id="402" w:author="GRDC/ID" w:date="2016-09-06T09:48:00Z">
         <w:r>
           <w:t xml:space="preserve"> </w:t>
         </w:r>
+        <w:r>
+          <w:t>constraint</w:t>
+        </w:r>
+        <w:r>
+          <w:t xml:space="preserve"> are</w:t>
+        </w:r>
+        <w:r>
+          <w:t xml:space="preserve"> defined such that whenever the </w:t>
+        </w:r>
+        <w:r>
+          <w:t>position of an outflow, or inflow, is determined using a flowpath shape</w:t>
+        </w:r>
+        <w:r>
+          <w:t xml:space="preserve">, the </w:t>
+        </w:r>
+        <w:r>
+          <w:t xml:space="preserve">corresponding catchment </w:t>
+        </w:r>
       </w:ins>
-      <w:ins w:id="403" w:author="GRDC/ID" w:date="2016-09-07T07:40:00Z">
-        <w:r>
-          <w:t>realized</w:t>
+      <w:ins w:id="403" w:author="GRDC/ID" w:date="2016-09-07T07:39:00Z">
+        <w:r>
+          <w:t>shall be</w:t>
         </w:r>
       </w:ins>
       <w:ins w:id="404" w:author="GRDC/ID" w:date="2016-09-06T09:48:00Z">
+        <w:r>
+          <w:t xml:space="preserve"> </w:t>
+        </w:r>
+      </w:ins>
+      <w:ins w:id="405" w:author="GRDC/ID" w:date="2016-09-07T07:40:00Z">
+        <w:r>
+          <w:t>realized</w:t>
+        </w:r>
+      </w:ins>
+      <w:ins w:id="406" w:author="GRDC/ID" w:date="2016-09-06T09:48:00Z">
         <w:r>
           <w:t xml:space="preserve"> as HY_Flowpath feature type.</w:t>
         </w:r>
@@ -29759,8 +29764,8 @@
       <w:pPr>
         <w:pStyle w:val="OGCFigure"/>
       </w:pPr>
-      <w:bookmarkStart w:id="405" w:name="_Ref461114389"/>
-      <w:bookmarkStart w:id="406" w:name="_Toc461114649"/>
+      <w:bookmarkStart w:id="407" w:name="_Ref461114389"/>
+      <w:bookmarkStart w:id="408" w:name="_Toc461114649"/>
       <w:r>
         <w:t xml:space="preserve">Figure </w:t>
       </w:r>
@@ -29772,7 +29777,7 @@
           <w:t>30</w:t>
         </w:r>
       </w:fldSimple>
-      <w:bookmarkEnd w:id="405"/>
+      <w:bookmarkEnd w:id="407"/>
       <w:r>
         <w:t xml:space="preserve">: </w:t>
       </w:r>
@@ -29793,7 +29798,7 @@
         </w:rPr>
         <w:t>)</w:t>
       </w:r>
-      <w:bookmarkEnd w:id="406"/>
+      <w:bookmarkEnd w:id="408"/>
     </w:p>
     <w:p>
       <w:pPr>
@@ -32470,8 +32475,8 @@
       <w:pPr>
         <w:pStyle w:val="OGCFigure"/>
       </w:pPr>
-      <w:bookmarkStart w:id="407" w:name="_Ref461114397"/>
-      <w:bookmarkStart w:id="408" w:name="_Toc461114650"/>
+      <w:bookmarkStart w:id="409" w:name="_Ref461114397"/>
+      <w:bookmarkStart w:id="410" w:name="_Toc461114650"/>
       <w:r>
         <w:t xml:space="preserve">Figure </w:t>
       </w:r>
@@ -32483,7 +32488,7 @@
           <w:t>31</w:t>
         </w:r>
       </w:fldSimple>
-      <w:bookmarkEnd w:id="407"/>
+      <w:bookmarkEnd w:id="409"/>
       <w:r>
         <w:t xml:space="preserve">: </w:t>
       </w:r>
@@ -32507,7 +32512,7 @@
       <w:r>
         <w:t xml:space="preserve"> )</w:t>
       </w:r>
-      <w:bookmarkEnd w:id="408"/>
+      <w:bookmarkEnd w:id="410"/>
     </w:p>
     <w:p>
       <w:pPr>
@@ -33179,13 +33184,13 @@
       <w:r>
         <w:t xml:space="preserve"> </w:t>
       </w:r>
-      <w:bookmarkStart w:id="409" w:name="_Toc458775751"/>
-      <w:bookmarkStart w:id="410" w:name="_Toc461026408"/>
+      <w:bookmarkStart w:id="411" w:name="_Toc458775751"/>
+      <w:bookmarkStart w:id="412" w:name="_Toc461026408"/>
       <w:r>
         <w:t>The River Positioning System model</w:t>
       </w:r>
-      <w:bookmarkEnd w:id="409"/>
-      <w:bookmarkEnd w:id="410"/>
+      <w:bookmarkEnd w:id="411"/>
+      <w:bookmarkEnd w:id="412"/>
     </w:p>
     <w:p>
       <w:pPr>
@@ -33337,8 +33342,8 @@
       <w:pPr>
         <w:pStyle w:val="OGCFigure"/>
       </w:pPr>
-      <w:bookmarkStart w:id="411" w:name="_Ref461092214"/>
-      <w:bookmarkStart w:id="412" w:name="_Toc461114651"/>
+      <w:bookmarkStart w:id="413" w:name="_Ref461092214"/>
+      <w:bookmarkStart w:id="414" w:name="_Toc461114651"/>
       <w:r>
         <w:t xml:space="preserve">Figure </w:t>
       </w:r>
@@ -33350,7 +33355,7 @@
           <w:t>32</w:t>
         </w:r>
       </w:fldSimple>
-      <w:bookmarkEnd w:id="411"/>
+      <w:bookmarkEnd w:id="413"/>
       <w:r>
         <w:t xml:space="preserve">: </w:t>
       </w:r>
@@ -33379,7 +33384,7 @@
       <w:r>
         <w:t xml:space="preserve"> )</w:t>
       </w:r>
-      <w:bookmarkEnd w:id="412"/>
+      <w:bookmarkEnd w:id="414"/>
     </w:p>
     <w:p>
       <w:pPr>
@@ -33492,7 +33497,7 @@
         </w:rPr>
         <w:t>linear</w:t>
       </w:r>
-      <w:del w:id="413" w:author="GRDC/ID" w:date="2016-09-12T09:48:00Z">
+      <w:del w:id="415" w:author="GRDC/ID" w:date="2016-09-12T09:48:00Z">
         <w:r>
           <w:rPr>
             <w:rStyle w:val="Hervorhebung"/>
@@ -34143,81 +34148,65 @@
         </w:rPr>
         <w:t>locatedStart</w:t>
       </w:r>
-      <w:ins w:id="414" w:author="GRDC/ID" w:date="2016-09-06T09:44:00Z">
+      <w:ins w:id="416" w:author="GRDC/ID" w:date="2016-09-06T09:44:00Z">
         <w:r>
           <w:t xml:space="preserve">. </w:t>
         </w:r>
       </w:ins>
-      <w:ins w:id="415" w:author="GRDC/ID" w:date="2016-09-06T09:41:00Z">
+      <w:ins w:id="417" w:author="GRDC/ID" w:date="2016-09-06T09:41:00Z">
         <w:r>
           <w:t xml:space="preserve"> </w:t>
         </w:r>
       </w:ins>
-      <w:ins w:id="416" w:author="GRDC/ID" w:date="2016-09-06T09:44:00Z">
+      <w:ins w:id="418" w:author="GRDC/ID" w:date="2016-09-06T09:44:00Z">
         <w:r>
           <w:t>C</w:t>
         </w:r>
       </w:ins>
-      <w:ins w:id="417" w:author="GRDC/ID" w:date="2016-09-06T09:43:00Z">
+      <w:ins w:id="419" w:author="GRDC/ID" w:date="2016-09-06T09:43:00Z">
         <w:r>
           <w:t xml:space="preserve">onstraints </w:t>
-        </w:r>
-      </w:ins>
-      <w:ins w:id="418" w:author="GRDC/ID" w:date="2016-09-06T09:41:00Z">
-        <w:r>
-          <w:t xml:space="preserve"> </w:t>
-        </w:r>
-      </w:ins>
-      <w:ins w:id="419" w:author="GRDC/ID" w:date="2016-09-06T12:59:00Z">
-        <w:r>
-          <w:rPr>
-            <w:i/>
-          </w:rPr>
-          <w:t>start</w:t>
-        </w:r>
-        <w:r>
-          <w:rPr>
-            <w:i/>
-          </w:rPr>
-          <w:t>-at-</w:t>
         </w:r>
       </w:ins>
       <w:ins w:id="420" w:author="GRDC/ID" w:date="2016-09-06T09:41:00Z">
         <w:r>
-          <w:rPr>
-            <w:rStyle w:val="Hervorhebung"/>
-          </w:rPr>
-          <w:t>outflow</w:t>
-        </w:r>
-        <w:r>
           <w:t xml:space="preserve"> </w:t>
         </w:r>
-        <w:r>
-          <w:t xml:space="preserve"> and </w:t>
-        </w:r>
       </w:ins>
-      <w:ins w:id="421" w:author="GRDC/ID" w:date="2016-09-06T12:58:00Z">
+      <w:ins w:id="421" w:author="GRDC/ID" w:date="2016-09-06T12:59:00Z">
         <w:r>
           <w:rPr>
             <w:i/>
           </w:rPr>
-          <w:t>s</w:t>
+          <w:t>start</w:t>
+        </w:r>
+        <w:r>
+          <w:rPr>
+            <w:i/>
+          </w:rPr>
+          <w:t>-at-</w:t>
         </w:r>
       </w:ins>
       <w:ins w:id="422" w:author="GRDC/ID" w:date="2016-09-06T09:41:00Z">
         <w:r>
           <w:rPr>
+            <w:rStyle w:val="Hervorhebung"/>
+          </w:rPr>
+          <w:t>outflow</w:t>
+        </w:r>
+        <w:r>
+          <w:t xml:space="preserve"> </w:t>
+        </w:r>
+        <w:r>
+          <w:t xml:space="preserve"> and </w:t>
+        </w:r>
+      </w:ins>
+      <w:ins w:id="423" w:author="GRDC/ID" w:date="2016-09-06T12:58:00Z">
+        <w:r>
+          <w:rPr>
             <w:i/>
           </w:rPr>
-          <w:t>tart</w:t>
-        </w:r>
-      </w:ins>
-      <w:ins w:id="423" w:author="GRDC/ID" w:date="2016-09-06T12:59:00Z">
-        <w:r>
-          <w:rPr>
-            <w:i/>
-          </w:rPr>
-          <w:t>-</w:t>
+          <w:t>s</w:t>
         </w:r>
       </w:ins>
       <w:ins w:id="424" w:author="GRDC/ID" w:date="2016-09-06T09:41:00Z">
@@ -34225,7 +34214,7 @@
           <w:rPr>
             <w:i/>
           </w:rPr>
-          <w:t>at</w:t>
+          <w:t>tart</w:t>
         </w:r>
       </w:ins>
       <w:ins w:id="425" w:author="GRDC/ID" w:date="2016-09-06T12:59:00Z">
@@ -34237,6 +34226,22 @@
         </w:r>
       </w:ins>
       <w:ins w:id="426" w:author="GRDC/ID" w:date="2016-09-06T09:41:00Z">
+        <w:r>
+          <w:rPr>
+            <w:i/>
+          </w:rPr>
+          <w:t>at</w:t>
+        </w:r>
+      </w:ins>
+      <w:ins w:id="427" w:author="GRDC/ID" w:date="2016-09-06T12:59:00Z">
+        <w:r>
+          <w:rPr>
+            <w:i/>
+          </w:rPr>
+          <w:t>-</w:t>
+        </w:r>
+      </w:ins>
+      <w:ins w:id="428" w:author="GRDC/ID" w:date="2016-09-06T09:41:00Z">
         <w:r>
           <w:rPr>
             <w:rStyle w:val="Hervorhebung"/>
@@ -34609,13 +34614,13 @@
         <w:pStyle w:val="berschrift2"/>
         <w:jc w:val="both"/>
       </w:pPr>
-      <w:bookmarkStart w:id="427" w:name="_Toc458775752"/>
-      <w:bookmarkStart w:id="428" w:name="_Toc461026409"/>
+      <w:bookmarkStart w:id="429" w:name="_Toc458775752"/>
+      <w:bookmarkStart w:id="430" w:name="_Toc461026409"/>
       <w:r>
         <w:t>The Surface Hydro Feature application schema</w:t>
       </w:r>
-      <w:bookmarkEnd w:id="427"/>
-      <w:bookmarkEnd w:id="428"/>
+      <w:bookmarkEnd w:id="429"/>
+      <w:bookmarkEnd w:id="430"/>
     </w:p>
     <w:p>
       <w:pPr>
@@ -34761,8 +34766,11 @@
     <w:p>
       <w:pPr>
         <w:pStyle w:val="OGCFigure"/>
-      </w:pPr>
-      <w:bookmarkStart w:id="429" w:name="_Toc461114652"/>
+        <w:rPr>
+          <w:ins w:id="431" w:author="GRDC/ID" w:date="2016-09-12T16:20:00Z"/>
+        </w:rPr>
+      </w:pPr>
+      <w:bookmarkStart w:id="432" w:name="_Toc461114652"/>
       <w:r>
         <w:t xml:space="preserve">Figure </w:t>
       </w:r>
@@ -34777,21 +34785,571 @@
       <w:r>
         <w:t>: Surface Hydro Feature -  dependencies</w:t>
       </w:r>
-      <w:bookmarkEnd w:id="429"/>
+      <w:bookmarkEnd w:id="432"/>
+    </w:p>
+    <w:tbl>
+      <w:tblPr>
+        <w:tblStyle w:val="Tabellenraster"/>
+        <w:tblW w:w="0" w:type="auto"/>
+        <w:tblLook w:val="04A0" w:firstRow="1" w:lastRow="0" w:firstColumn="1" w:lastColumn="0" w:noHBand="0" w:noVBand="1"/>
+      </w:tblPr>
+      <w:tblGrid>
+        <w:gridCol w:w="1809"/>
+        <w:gridCol w:w="6946"/>
+      </w:tblGrid>
+      <w:tr>
+        <w:trPr>
+          <w:ins w:id="433" w:author="GRDC/ID" w:date="2016-09-12T16:20:00Z"/>
+        </w:trPr>
+        <w:tc>
+          <w:tcPr>
+            <w:tcW w:w="1809" w:type="dxa"/>
+            <w:hideMark/>
+          </w:tcPr>
+          <w:p>
+            <w:pPr>
+              <w:jc w:val="both"/>
+              <w:rPr>
+                <w:ins w:id="434" w:author="GRDC/ID" w:date="2016-09-12T16:20:00Z"/>
+                <w:b/>
+                <w:bCs/>
+              </w:rPr>
+            </w:pPr>
+            <w:ins w:id="435" w:author="GRDC/ID" w:date="2016-09-12T16:20:00Z">
+              <w:r>
+                <w:rPr>
+                  <w:rStyle w:val="Fett"/>
+                </w:rPr>
+                <w:t xml:space="preserve">Requirements </w:t>
+              </w:r>
+              <w:r>
+                <w:rPr>
+                  <w:rStyle w:val="Fett"/>
+                </w:rPr>
+                <w:lastRenderedPageBreak/>
+                <w:t>Class</w:t>
+              </w:r>
+            </w:ins>
+          </w:p>
+        </w:tc>
+        <w:tc>
+          <w:tcPr>
+            <w:tcW w:w="6946" w:type="dxa"/>
+            <w:hideMark/>
+          </w:tcPr>
+          <w:p>
+            <w:pPr>
+              <w:jc w:val="both"/>
+              <w:rPr>
+                <w:ins w:id="436" w:author="GRDC/ID" w:date="2016-09-12T16:20:00Z"/>
+                <w:b/>
+                <w:bCs/>
+              </w:rPr>
+            </w:pPr>
+            <w:ins w:id="437" w:author="GRDC/ID" w:date="2016-09-12T16:20:00Z">
+              <w:r>
+                <w:lastRenderedPageBreak/>
+                <w:fldChar w:fldCharType="begin"/>
+              </w:r>
+              <w:r>
+                <w:instrText xml:space="preserve"> HYPERLINK "https://github.com/opengeospatial/HY_Features/blob/master/req/hy_hydrofeature/*" </w:instrText>
+              </w:r>
+              <w:r>
+                <w:fldChar w:fldCharType="separate"/>
+              </w:r>
+              <w:r>
+                <w:rPr>
+                  <w:rStyle w:val="Hyperlink"/>
+                  <w:b/>
+                  <w:bCs/>
+                </w:rPr>
+                <w:t>/req/hy_</w:t>
+              </w:r>
+              <w:r>
+                <w:rPr>
+                  <w:rStyle w:val="Hyperlink"/>
+                  <w:b/>
+                  <w:bCs/>
+                </w:rPr>
+                <w:t>surface</w:t>
+              </w:r>
+              <w:r>
+                <w:rPr>
+                  <w:rStyle w:val="Hyperlink"/>
+                  <w:b/>
+                  <w:bCs/>
+                </w:rPr>
+                <w:t>hydrofeature/*</w:t>
+              </w:r>
+              <w:r>
+                <w:rPr>
+                  <w:rStyle w:val="Hyperlink"/>
+                  <w:b/>
+                  <w:bCs/>
+                </w:rPr>
+                <w:fldChar w:fldCharType="end"/>
+              </w:r>
+            </w:ins>
+          </w:p>
+        </w:tc>
+      </w:tr>
+      <w:tr>
+        <w:trPr>
+          <w:ins w:id="438" w:author="GRDC/ID" w:date="2016-09-12T16:20:00Z"/>
+        </w:trPr>
+        <w:tc>
+          <w:tcPr>
+            <w:tcW w:w="1809" w:type="dxa"/>
+            <w:hideMark/>
+          </w:tcPr>
+          <w:p>
+            <w:pPr>
+              <w:jc w:val="both"/>
+              <w:rPr>
+                <w:ins w:id="439" w:author="GRDC/ID" w:date="2016-09-12T16:20:00Z"/>
+              </w:rPr>
+            </w:pPr>
+            <w:ins w:id="440" w:author="GRDC/ID" w:date="2016-09-12T16:20:00Z">
+              <w:r>
+                <w:lastRenderedPageBreak/>
+                <w:t>Target type</w:t>
+              </w:r>
+            </w:ins>
+          </w:p>
+        </w:tc>
+        <w:tc>
+          <w:tcPr>
+            <w:tcW w:w="6946" w:type="dxa"/>
+            <w:hideMark/>
+          </w:tcPr>
+          <w:p>
+            <w:pPr>
+              <w:jc w:val="both"/>
+              <w:rPr>
+                <w:ins w:id="441" w:author="GRDC/ID" w:date="2016-09-12T16:20:00Z"/>
+              </w:rPr>
+            </w:pPr>
+            <w:ins w:id="442" w:author="GRDC/ID" w:date="2016-09-12T16:20:00Z">
+              <w:r>
+                <w:t>Implementation schema</w:t>
+              </w:r>
+            </w:ins>
+          </w:p>
+        </w:tc>
+      </w:tr>
+      <w:tr>
+        <w:trPr>
+          <w:ins w:id="443" w:author="GRDC/ID" w:date="2016-09-12T16:20:00Z"/>
+        </w:trPr>
+        <w:tc>
+          <w:tcPr>
+            <w:tcW w:w="1809" w:type="dxa"/>
+            <w:hideMark/>
+          </w:tcPr>
+          <w:p>
+            <w:pPr>
+              <w:jc w:val="both"/>
+              <w:rPr>
+                <w:ins w:id="444" w:author="GRDC/ID" w:date="2016-09-12T16:20:00Z"/>
+              </w:rPr>
+            </w:pPr>
+            <w:ins w:id="445" w:author="GRDC/ID" w:date="2016-09-12T16:20:00Z">
+              <w:r>
+                <w:t>Name</w:t>
+              </w:r>
+            </w:ins>
+          </w:p>
+        </w:tc>
+        <w:tc>
+          <w:tcPr>
+            <w:tcW w:w="6946" w:type="dxa"/>
+            <w:hideMark/>
+          </w:tcPr>
+          <w:p>
+            <w:pPr>
+              <w:jc w:val="both"/>
+              <w:rPr>
+                <w:ins w:id="446" w:author="GRDC/ID" w:date="2016-09-12T16:20:00Z"/>
+              </w:rPr>
+            </w:pPr>
+            <w:ins w:id="447" w:author="GRDC/ID" w:date="2016-09-12T16:20:00Z">
+              <w:r>
+                <w:t>HY_</w:t>
+              </w:r>
+              <w:r>
+                <w:t>Surface</w:t>
+              </w:r>
+              <w:r>
+                <w:t>HydroFeature</w:t>
+              </w:r>
+            </w:ins>
+          </w:p>
+        </w:tc>
+      </w:tr>
+      <w:tr>
+        <w:trPr>
+          <w:ins w:id="448" w:author="GRDC/ID" w:date="2016-09-12T16:20:00Z"/>
+        </w:trPr>
+        <w:tc>
+          <w:tcPr>
+            <w:tcW w:w="1809" w:type="dxa"/>
+          </w:tcPr>
+          <w:p>
+            <w:pPr>
+              <w:jc w:val="both"/>
+              <w:rPr>
+                <w:ins w:id="449" w:author="GRDC/ID" w:date="2016-09-12T16:20:00Z"/>
+              </w:rPr>
+            </w:pPr>
+            <w:ins w:id="450" w:author="GRDC/ID" w:date="2016-09-12T16:22:00Z">
+              <w:r>
+                <w:t>Dependency</w:t>
+              </w:r>
+            </w:ins>
+          </w:p>
+        </w:tc>
+        <w:tc>
+          <w:tcPr>
+            <w:tcW w:w="6946" w:type="dxa"/>
+          </w:tcPr>
+          <w:p>
+            <w:pPr>
+              <w:jc w:val="both"/>
+              <w:rPr>
+                <w:ins w:id="451" w:author="GRDC/ID" w:date="2016-09-12T16:20:00Z"/>
+              </w:rPr>
+            </w:pPr>
+            <w:ins w:id="452" w:author="GRDC/ID" w:date="2016-09-12T16:22:00Z">
+              <w:r>
+                <w:fldChar w:fldCharType="begin"/>
+              </w:r>
+              <w:r>
+                <w:instrText xml:space="preserve"> HYPERLINK "https://inspire-twg.jrc.it/svn/iso" </w:instrText>
+              </w:r>
+              <w:r>
+                <w:fldChar w:fldCharType="separate"/>
+              </w:r>
+              <w:r>
+                <w:rPr>
+                  <w:rStyle w:val="Hyperlink"/>
+                </w:rPr>
+                <w:t>/iso/19107/</w:t>
+              </w:r>
+              <w:r>
+                <w:rPr>
+                  <w:rStyle w:val="Hyperlink"/>
+                </w:rPr>
+                <w:fldChar w:fldCharType="end"/>
+              </w:r>
+            </w:ins>
+          </w:p>
+        </w:tc>
+      </w:tr>
+      <w:tr>
+        <w:trPr>
+          <w:ins w:id="453" w:author="GRDC/ID" w:date="2016-09-12T16:20:00Z"/>
+        </w:trPr>
+        <w:tc>
+          <w:tcPr>
+            <w:tcW w:w="1809" w:type="dxa"/>
+          </w:tcPr>
+          <w:p>
+            <w:pPr>
+              <w:jc w:val="both"/>
+              <w:rPr>
+                <w:ins w:id="454" w:author="GRDC/ID" w:date="2016-09-12T16:20:00Z"/>
+              </w:rPr>
+            </w:pPr>
+            <w:ins w:id="455" w:author="GRDC/ID" w:date="2016-09-12T16:22:00Z">
+              <w:r>
+                <w:t>Dependency</w:t>
+              </w:r>
+            </w:ins>
+          </w:p>
+        </w:tc>
+        <w:tc>
+          <w:tcPr>
+            <w:tcW w:w="6946" w:type="dxa"/>
+          </w:tcPr>
+          <w:p>
+            <w:pPr>
+              <w:jc w:val="both"/>
+              <w:rPr>
+                <w:ins w:id="456" w:author="GRDC/ID" w:date="2016-09-12T16:20:00Z"/>
+              </w:rPr>
+            </w:pPr>
+            <w:ins w:id="457" w:author="GRDC/ID" w:date="2016-09-12T16:22:00Z">
+              <w:r>
+                <w:fldChar w:fldCharType="begin"/>
+              </w:r>
+              <w:r>
+                <w:instrText xml:space="preserve"> HYPERLINK "https://github.com/opengeospatial/HY_Features/blob/master/req/hy_hydrofeature/hydrocomplex/hydronetwork" </w:instrText>
+              </w:r>
+              <w:r>
+                <w:fldChar w:fldCharType="separate"/>
+              </w:r>
+              <w:r>
+                <w:rPr>
+                  <w:rStyle w:val="Hyperlink"/>
+                </w:rPr>
+                <w:t>/req/hy_hydrofeature/</w:t>
+              </w:r>
+              <w:r>
+                <w:rPr>
+                  <w:rStyle w:val="Hyperlink"/>
+                </w:rPr>
+                <w:fldChar w:fldCharType="end"/>
+              </w:r>
+              <w:r>
+                <w:t xml:space="preserve"> </w:t>
+              </w:r>
+            </w:ins>
+          </w:p>
+        </w:tc>
+      </w:tr>
+      <w:tr>
+        <w:trPr>
+          <w:ins w:id="458" w:author="GRDC/ID" w:date="2016-09-12T16:20:00Z"/>
+        </w:trPr>
+        <w:tc>
+          <w:tcPr>
+            <w:tcW w:w="1809" w:type="dxa"/>
+          </w:tcPr>
+          <w:p>
+            <w:pPr>
+              <w:jc w:val="both"/>
+              <w:rPr>
+                <w:ins w:id="459" w:author="GRDC/ID" w:date="2016-09-12T16:20:00Z"/>
+              </w:rPr>
+            </w:pPr>
+            <w:ins w:id="460" w:author="GRDC/ID" w:date="2016-09-12T16:22:00Z">
+              <w:r>
+                <w:t>Requirement</w:t>
+              </w:r>
+            </w:ins>
+          </w:p>
+        </w:tc>
+        <w:tc>
+          <w:tcPr>
+            <w:tcW w:w="6946" w:type="dxa"/>
+          </w:tcPr>
+          <w:p>
+            <w:pPr>
+              <w:jc w:val="both"/>
+              <w:rPr>
+                <w:ins w:id="461" w:author="GRDC/ID" w:date="2016-09-12T16:20:00Z"/>
+              </w:rPr>
+            </w:pPr>
+            <w:ins w:id="462" w:author="GRDC/ID" w:date="2016-09-12T16:22:00Z">
+              <w:r>
+                <w:fldChar w:fldCharType="begin"/>
+              </w:r>
+              <w:r>
+                <w:instrText xml:space="preserve"> HYPERLINK "https://github.com/opengeospatial/HY_Features/blob/master/req/hy_hydrofeature/namedfeature/*" </w:instrText>
+              </w:r>
+              <w:r>
+                <w:fldChar w:fldCharType="separate"/>
+              </w:r>
+              <w:r>
+                <w:rPr>
+                  <w:rStyle w:val="Hyperlink"/>
+                </w:rPr>
+                <w:t>/req/hy_</w:t>
+              </w:r>
+              <w:r>
+                <w:rPr>
+                  <w:rStyle w:val="Hyperlink"/>
+                </w:rPr>
+                <w:t>surface</w:t>
+              </w:r>
+              <w:r>
+                <w:rPr>
+                  <w:rStyle w:val="Hyperlink"/>
+                </w:rPr>
+                <w:t>hydrofeature/</w:t>
+              </w:r>
+              <w:r>
+                <w:rPr>
+                  <w:rStyle w:val="Hyperlink"/>
+                </w:rPr>
+                <w:t>channelnetwork/</w:t>
+              </w:r>
+              <w:r>
+                <w:rPr>
+                  <w:rStyle w:val="Hyperlink"/>
+                </w:rPr>
+                <w:t>*</w:t>
+              </w:r>
+              <w:r>
+                <w:rPr>
+                  <w:rStyle w:val="Hyperlink"/>
+                </w:rPr>
+                <w:fldChar w:fldCharType="end"/>
+              </w:r>
+            </w:ins>
+          </w:p>
+        </w:tc>
+      </w:tr>
+      <w:tr>
+        <w:trPr>
+          <w:ins w:id="463" w:author="GRDC/ID" w:date="2016-09-12T16:20:00Z"/>
+        </w:trPr>
+        <w:tc>
+          <w:tcPr>
+            <w:tcW w:w="1809" w:type="dxa"/>
+          </w:tcPr>
+          <w:p>
+            <w:pPr>
+              <w:jc w:val="both"/>
+              <w:rPr>
+                <w:ins w:id="464" w:author="GRDC/ID" w:date="2016-09-12T16:20:00Z"/>
+              </w:rPr>
+            </w:pPr>
+            <w:ins w:id="465" w:author="GRDC/ID" w:date="2016-09-12T16:23:00Z">
+              <w:r>
+                <w:t>Requirement</w:t>
+              </w:r>
+            </w:ins>
+          </w:p>
+        </w:tc>
+        <w:tc>
+          <w:tcPr>
+            <w:tcW w:w="6946" w:type="dxa"/>
+          </w:tcPr>
+          <w:p>
+            <w:pPr>
+              <w:jc w:val="both"/>
+              <w:rPr>
+                <w:ins w:id="466" w:author="GRDC/ID" w:date="2016-09-12T16:20:00Z"/>
+              </w:rPr>
+            </w:pPr>
+            <w:ins w:id="467" w:author="GRDC/ID" w:date="2016-09-12T16:23:00Z">
+              <w:r>
+                <w:fldChar w:fldCharType="begin"/>
+              </w:r>
+              <w:r>
+                <w:instrText xml:space="preserve"> HYPERLINK "https://github.com/opengeospatial/HY_Features/blob/master/req/hy_hydrofeature/hydrocomplex/*" </w:instrText>
+              </w:r>
+              <w:r>
+                <w:fldChar w:fldCharType="separate"/>
+              </w:r>
+              <w:r>
+                <w:rPr>
+                  <w:rStyle w:val="Hyperlink"/>
+                </w:rPr>
+                <w:t>/req/</w:t>
+              </w:r>
+              <w:r>
+                <w:t xml:space="preserve"> </w:t>
+              </w:r>
+              <w:r>
+                <w:rPr>
+                  <w:rStyle w:val="Hyperlink"/>
+                </w:rPr>
+                <w:t>hy_surfacehydro/hydrographicnetwork/</w:t>
+              </w:r>
+              <w:r>
+                <w:rPr>
+                  <w:rStyle w:val="Hyperlink"/>
+                </w:rPr>
+                <w:fldChar w:fldCharType="end"/>
+              </w:r>
+            </w:ins>
+            <w:ins w:id="468" w:author="GRDC/ID" w:date="2016-09-12T16:24:00Z">
+              <w:r>
+                <w:rPr>
+                  <w:rStyle w:val="Hyperlink"/>
+                </w:rPr>
+                <w:t>*</w:t>
+              </w:r>
+            </w:ins>
+          </w:p>
+        </w:tc>
+      </w:tr>
+      <w:tr>
+        <w:trPr>
+          <w:ins w:id="469" w:author="GRDC/ID" w:date="2016-09-12T16:20:00Z"/>
+        </w:trPr>
+        <w:tc>
+          <w:tcPr>
+            <w:tcW w:w="1809" w:type="dxa"/>
+          </w:tcPr>
+          <w:p>
+            <w:pPr>
+              <w:jc w:val="both"/>
+              <w:rPr>
+                <w:ins w:id="470" w:author="GRDC/ID" w:date="2016-09-12T16:20:00Z"/>
+              </w:rPr>
+            </w:pPr>
+            <w:ins w:id="471" w:author="GRDC/ID" w:date="2016-09-12T16:24:00Z">
+              <w:r>
+                <w:t>Requirement</w:t>
+              </w:r>
+            </w:ins>
+          </w:p>
+        </w:tc>
+        <w:tc>
+          <w:tcPr>
+            <w:tcW w:w="6946" w:type="dxa"/>
+          </w:tcPr>
+          <w:p>
+            <w:pPr>
+              <w:jc w:val="both"/>
+              <w:rPr>
+                <w:ins w:id="472" w:author="GRDC/ID" w:date="2016-09-12T16:20:00Z"/>
+              </w:rPr>
+            </w:pPr>
+            <w:r>
+              <w:fldChar w:fldCharType="begin"/>
+            </w:r>
+            <w:r>
+              <w:instrText xml:space="preserve"> HYPERLINK "https://github.com/opengeospatial/HY_Features/blob/master/req/hy_surfacehydrofeature/storage/reservoir" </w:instrText>
+            </w:r>
+            <w:r>
+              <w:fldChar w:fldCharType="separate"/>
+            </w:r>
+            <w:r>
+              <w:rPr>
+                <w:rStyle w:val="Hyperlink"/>
+                <w:bCs/>
+              </w:rPr>
+              <w:t>/req/hy_surfacehydrofeature/storage/</w:t>
+            </w:r>
+            <w:r>
+              <w:rPr>
+                <w:rStyle w:val="Hyperlink"/>
+                <w:bCs/>
+              </w:rPr>
+              <w:t>*</w:t>
+            </w:r>
+            <w:r>
+              <w:rPr>
+                <w:rStyle w:val="Hyperlink"/>
+                <w:bCs/>
+              </w:rPr>
+              <w:fldChar w:fldCharType="end"/>
+            </w:r>
+          </w:p>
+        </w:tc>
+      </w:tr>
+    </w:tbl>
+    <w:p>
+      <w:pPr>
+        <w:pStyle w:val="OGCFigure"/>
+      </w:pPr>
     </w:p>
     <w:p>
       <w:pPr>
         <w:pStyle w:val="berschrift3"/>
         <w:jc w:val="both"/>
       </w:pPr>
-      <w:bookmarkStart w:id="430" w:name="_Toc458775753"/>
-      <w:bookmarkStart w:id="431" w:name="_Toc461026410"/>
-      <w:r>
-        <w:lastRenderedPageBreak/>
+      <w:bookmarkStart w:id="473" w:name="_Toc458775753"/>
+      <w:bookmarkStart w:id="474" w:name="_Toc461026410"/>
+      <w:r>
         <w:t>The Channel Network model</w:t>
       </w:r>
-      <w:bookmarkEnd w:id="430"/>
-      <w:bookmarkEnd w:id="431"/>
+      <w:bookmarkEnd w:id="473"/>
+      <w:bookmarkEnd w:id="474"/>
     </w:p>
     <w:p>
       <w:pPr>
@@ -34863,6 +35421,7 @@
           <w:noProof/>
           <w:lang w:val="en-US" w:eastAsia="en-US"/>
         </w:rPr>
+        <w:lastRenderedPageBreak/>
         <w:drawing>
           <wp:inline distT="0" distB="0" distL="0" distR="0" wp14:anchorId="79E8E125" wp14:editId="3DF273F7">
             <wp:extent cx="5486400" cy="5582427"/>
@@ -34917,8 +35476,8 @@
       <w:pPr>
         <w:pStyle w:val="OGCFigure"/>
       </w:pPr>
-      <w:bookmarkStart w:id="432" w:name="_Ref461114408"/>
-      <w:bookmarkStart w:id="433" w:name="_Toc461114653"/>
+      <w:bookmarkStart w:id="475" w:name="_Ref461114408"/>
+      <w:bookmarkStart w:id="476" w:name="_Toc461114653"/>
       <w:r>
         <w:t xml:space="preserve">Figure </w:t>
       </w:r>
@@ -34930,7 +35489,7 @@
           <w:t>34</w:t>
         </w:r>
       </w:fldSimple>
-      <w:bookmarkEnd w:id="432"/>
+      <w:bookmarkEnd w:id="475"/>
       <w:r>
         <w:t xml:space="preserve">: Channel Network realizing the catchment (UML class diagram, </w:t>
       </w:r>
@@ -34945,7 +35504,7 @@
       <w:r>
         <w:t xml:space="preserve"> )</w:t>
       </w:r>
-      <w:bookmarkEnd w:id="433"/>
+      <w:bookmarkEnd w:id="476"/>
     </w:p>
     <w:p>
       <w:pPr>
@@ -34968,7 +35527,6 @@
         <w:rPr>
           <w:lang w:val="en-US"/>
         </w:rPr>
-        <w:lastRenderedPageBreak/>
         <w:t xml:space="preserve">The channel network is defined independent of the hydrographic network. This separates the concerns of hydraulics, focused on the analysis and design of channels and conduits, from the concerns of hydrology, focused on the occurrence and movement of water over land and in water bodies. It allows a logical catchment to be realized as a network of connected channels and depressions, regardless of water is contained therein or not. </w:t>
       </w:r>
     </w:p>
@@ -35102,7 +35660,14 @@
         <w:rPr>
           <w:lang w:val="en-US"/>
         </w:rPr>
-        <w:t xml:space="preserve">For example, a point at an associated cross or longitudinal section may be considered to realize the outflow of the catchment which is realized by the channel expressed as a flowpath. </w:t>
+        <w:t xml:space="preserve">For example, a point at an associated cross or longitudinal section </w:t>
+      </w:r>
+      <w:r>
+        <w:rPr>
+          <w:lang w:val="en-US"/>
+        </w:rPr>
+        <w:lastRenderedPageBreak/>
+        <w:t xml:space="preserve">may be considered to realize the outflow of the catchment which is realized by the channel expressed as a flowpath. </w:t>
       </w:r>
     </w:p>
     <w:p>
@@ -35168,8 +35733,8 @@
       <w:pPr>
         <w:pStyle w:val="OGCFigure"/>
       </w:pPr>
-      <w:bookmarkStart w:id="434" w:name="_Ref461114423"/>
-      <w:bookmarkStart w:id="435" w:name="_Toc461114654"/>
+      <w:bookmarkStart w:id="477" w:name="_Ref461114423"/>
+      <w:bookmarkStart w:id="478" w:name="_Toc461114654"/>
       <w:r>
         <w:t xml:space="preserve">Figure </w:t>
       </w:r>
@@ -35181,7 +35746,7 @@
           <w:t>35</w:t>
         </w:r>
       </w:fldSimple>
-      <w:bookmarkEnd w:id="434"/>
+      <w:bookmarkEnd w:id="477"/>
       <w:r>
         <w:t xml:space="preserve">: Depression and Channel realizing the outfall (UML class diagram, </w:t>
       </w:r>
@@ -35207,7 +35772,7 @@
       <w:r>
         <w:t xml:space="preserve"> )</w:t>
       </w:r>
-      <w:bookmarkEnd w:id="435"/>
+      <w:bookmarkEnd w:id="478"/>
     </w:p>
     <w:p>
       <w:pPr>
@@ -35224,7 +35789,6 @@
         <w:jc w:val="both"/>
       </w:pPr>
       <w:r>
-        <w:lastRenderedPageBreak/>
         <w:t>Channel Network</w:t>
       </w:r>
     </w:p>
@@ -35240,7 +35804,14 @@
         <w:rPr>
           <w:lang w:val="en-US"/>
         </w:rPr>
-        <w:t>The HY_ChannelNetwork feature type specializes the HY_HydroNetwork realization defined in the core model, specifically as an aggregate of surface depressions and surface channels which continuously or periodically contain water, without imposing a particular drainage pattern. This allows to represent the network, even if logically connected features may or may not be connected at the representation level. If the realized catchment is connected with other catchments via outfall, the channel network is considered connected to the channel network realizing these catchments. If required, an application focused on the structures containing a water body may use the defined relationships s to describe the realization of a catchment by the channel network, or network parts associated with the hydrographic network.</w:t>
+        <w:t xml:space="preserve">The HY_ChannelNetwork feature type specializes the HY_HydroNetwork realization defined in the core model, specifically as an aggregate of surface depressions and surface channels which continuously or periodically contain water, without imposing a particular drainage pattern. This allows to represent the network, even if logically connected features may or may not be connected at the representation level. If the realized catchment is connected with other catchments via outfall, the channel network is considered connected to the channel network realizing these catchments. If required, an application focused on the structures containing a water body may use the defined </w:t>
+      </w:r>
+      <w:r>
+        <w:rPr>
+          <w:lang w:val="en-US"/>
+        </w:rPr>
+        <w:lastRenderedPageBreak/>
+        <w:t>relationships s to describe the realization of a catchment by the channel network, or network parts associated with the hydrographic network.</w:t>
       </w:r>
     </w:p>
     <w:p>
@@ -35696,7 +36267,6 @@
               <w:jc w:val="both"/>
             </w:pPr>
             <w:r>
-              <w:lastRenderedPageBreak/>
               <w:t>Dependency</w:t>
             </w:r>
           </w:p>
@@ -35855,7 +36425,14 @@
                 <w:rPr>
                   <w:rStyle w:val="Hyperlink"/>
                 </w:rPr>
-                <w:t>/req/hy_surfacehydrofeature/channelnetwork/channelnetwork.surfacedepression</w:t>
+                <w:t>/req/hy_surfacehydrofeature/channelnetwork/channelnetwork.surfacede</w:t>
+              </w:r>
+              <w:r>
+                <w:rPr>
+                  <w:rStyle w:val="Hyperlink"/>
+                </w:rPr>
+                <w:lastRenderedPageBreak/>
+                <w:t>pression</w:t>
               </w:r>
             </w:hyperlink>
           </w:p>
@@ -35872,6 +36449,7 @@
               <w:jc w:val="both"/>
             </w:pPr>
             <w:r>
+              <w:lastRenderedPageBreak/>
               <w:t>Requirement</w:t>
             </w:r>
           </w:p>
@@ -36262,7 +36840,6 @@
               <w:jc w:val="both"/>
             </w:pPr>
             <w:r>
-              <w:lastRenderedPageBreak/>
               <w:t>Name</w:t>
             </w:r>
           </w:p>
@@ -36433,6 +37010,7 @@
               <w:jc w:val="both"/>
             </w:pPr>
             <w:r>
+              <w:lastRenderedPageBreak/>
               <w:t>Requirement</w:t>
             </w:r>
           </w:p>
@@ -36892,7 +37470,6 @@
               <w:jc w:val="both"/>
             </w:pPr>
             <w:r>
-              <w:lastRenderedPageBreak/>
               <w:t>Target type</w:t>
             </w:r>
           </w:p>
@@ -37058,6 +37635,7 @@
               <w:jc w:val="both"/>
             </w:pPr>
             <w:r>
+              <w:lastRenderedPageBreak/>
               <w:t>Dependency</w:t>
             </w:r>
           </w:p>
@@ -37263,13 +37841,13 @@
         <w:pStyle w:val="berschrift3"/>
         <w:jc w:val="both"/>
       </w:pPr>
-      <w:bookmarkStart w:id="436" w:name="_Toc458775754"/>
-      <w:bookmarkStart w:id="437" w:name="_Toc461026411"/>
+      <w:bookmarkStart w:id="479" w:name="_Toc458775754"/>
+      <w:bookmarkStart w:id="480" w:name="_Toc461026411"/>
       <w:r>
         <w:t>The Hydrographic Network model</w:t>
       </w:r>
-      <w:bookmarkEnd w:id="436"/>
-      <w:bookmarkEnd w:id="437"/>
+      <w:bookmarkEnd w:id="479"/>
+      <w:bookmarkEnd w:id="480"/>
     </w:p>
     <w:p>
       <w:pPr>
@@ -37394,8 +37972,8 @@
       <w:pPr>
         <w:pStyle w:val="OGCFigure"/>
       </w:pPr>
-      <w:bookmarkStart w:id="438" w:name="_Ref461114433"/>
-      <w:bookmarkStart w:id="439" w:name="_Toc461114655"/>
+      <w:bookmarkStart w:id="481" w:name="_Ref461114433"/>
+      <w:bookmarkStart w:id="482" w:name="_Toc461114655"/>
       <w:r>
         <w:t xml:space="preserve">Figure </w:t>
       </w:r>
@@ -37407,7 +37985,7 @@
           <w:t>36</w:t>
         </w:r>
       </w:fldSimple>
-      <w:bookmarkEnd w:id="438"/>
+      <w:bookmarkEnd w:id="481"/>
       <w:r>
         <w:t xml:space="preserve">: Hydrographic Network realizing the catchment (UML class diagram, </w:t>
       </w:r>
@@ -37422,7 +38000,7 @@
       <w:r>
         <w:t xml:space="preserve"> )</w:t>
       </w:r>
-      <w:bookmarkEnd w:id="439"/>
+      <w:bookmarkEnd w:id="482"/>
     </w:p>
     <w:p>
       <w:pPr>
@@ -37618,8 +38196,8 @@
       <w:pPr>
         <w:pStyle w:val="OGCFigure"/>
       </w:pPr>
-      <w:bookmarkStart w:id="440" w:name="_Ref461114457"/>
-      <w:bookmarkStart w:id="441" w:name="_Toc461114656"/>
+      <w:bookmarkStart w:id="483" w:name="_Ref461114457"/>
+      <w:bookmarkStart w:id="484" w:name="_Toc461114656"/>
       <w:r>
         <w:t xml:space="preserve">Figure </w:t>
       </w:r>
@@ -37631,7 +38209,7 @@
           <w:t>37</w:t>
         </w:r>
       </w:fldSimple>
-      <w:bookmarkEnd w:id="440"/>
+      <w:bookmarkEnd w:id="483"/>
       <w:r>
         <w:t xml:space="preserve">: Water Body realizing the outfall (UML class diagram, </w:t>
       </w:r>
@@ -37646,7 +38224,7 @@
       <w:r>
         <w:t xml:space="preserve"> )</w:t>
       </w:r>
-      <w:bookmarkEnd w:id="441"/>
+      <w:bookmarkEnd w:id="484"/>
     </w:p>
     <w:p>
       <w:pPr>
@@ -40836,13 +41414,13 @@
         <w:pStyle w:val="berschrift3"/>
         <w:jc w:val="both"/>
       </w:pPr>
-      <w:bookmarkStart w:id="442" w:name="_Toc458775755"/>
-      <w:bookmarkStart w:id="443" w:name="_Toc461026412"/>
+      <w:bookmarkStart w:id="485" w:name="_Toc458775755"/>
+      <w:bookmarkStart w:id="486" w:name="_Toc461026412"/>
       <w:r>
         <w:t>The Surface Water Body types</w:t>
       </w:r>
-      <w:bookmarkEnd w:id="442"/>
-      <w:bookmarkEnd w:id="443"/>
+      <w:bookmarkEnd w:id="485"/>
+      <w:bookmarkEnd w:id="486"/>
     </w:p>
     <w:p>
       <w:pPr>
@@ -41096,13 +41674,13 @@
         <w:pStyle w:val="berschrift3"/>
         <w:jc w:val="both"/>
       </w:pPr>
-      <w:bookmarkStart w:id="444" w:name="_Toc458775756"/>
-      <w:bookmarkStart w:id="445" w:name="_Toc461026413"/>
+      <w:bookmarkStart w:id="487" w:name="_Toc458775756"/>
+      <w:bookmarkStart w:id="488" w:name="_Toc461026413"/>
       <w:r>
         <w:t>The Storage model</w:t>
       </w:r>
-      <w:bookmarkEnd w:id="444"/>
-      <w:bookmarkEnd w:id="445"/>
+      <w:bookmarkEnd w:id="487"/>
+      <w:bookmarkEnd w:id="488"/>
     </w:p>
     <w:p>
       <w:pPr>
@@ -41233,8 +41811,8 @@
       <w:pPr>
         <w:pStyle w:val="OGCFigure"/>
       </w:pPr>
-      <w:bookmarkStart w:id="446" w:name="_Ref461114468"/>
-      <w:bookmarkStart w:id="447" w:name="_Toc461114657"/>
+      <w:bookmarkStart w:id="489" w:name="_Ref461114468"/>
+      <w:bookmarkStart w:id="490" w:name="_Toc461114657"/>
       <w:r>
         <w:t xml:space="preserve">Figure </w:t>
       </w:r>
@@ -41246,7 +41824,7 @@
           <w:t>38</w:t>
         </w:r>
       </w:fldSimple>
-      <w:bookmarkEnd w:id="446"/>
+      <w:bookmarkEnd w:id="489"/>
       <w:r>
         <w:t xml:space="preserve">: </w:t>
       </w:r>
@@ -41264,7 +41842,7 @@
       <w:r>
         <w:t xml:space="preserve"> )</w:t>
       </w:r>
-      <w:bookmarkEnd w:id="447"/>
+      <w:bookmarkEnd w:id="490"/>
     </w:p>
     <w:p>
       <w:pPr>
@@ -41577,14 +42155,14 @@
         <w:pStyle w:val="berschrift2"/>
         <w:jc w:val="both"/>
       </w:pPr>
-      <w:bookmarkStart w:id="448" w:name="_Toc458775757"/>
-      <w:bookmarkStart w:id="449" w:name="_Toc461026414"/>
+      <w:bookmarkStart w:id="491" w:name="_Toc458775757"/>
+      <w:bookmarkStart w:id="492" w:name="_Toc461026414"/>
       <w:r>
         <w:lastRenderedPageBreak/>
         <w:t>The Hydrometric Network application schema</w:t>
       </w:r>
-      <w:bookmarkEnd w:id="448"/>
-      <w:bookmarkEnd w:id="449"/>
+      <w:bookmarkEnd w:id="491"/>
+      <w:bookmarkEnd w:id="492"/>
     </w:p>
     <w:p>
       <w:pPr>
@@ -41769,8 +42347,8 @@
       <w:pPr>
         <w:pStyle w:val="OGCFigure"/>
       </w:pPr>
-      <w:bookmarkStart w:id="450" w:name="_Ref458785979"/>
-      <w:bookmarkStart w:id="451" w:name="_Toc461114658"/>
+      <w:bookmarkStart w:id="493" w:name="_Ref458785979"/>
+      <w:bookmarkStart w:id="494" w:name="_Toc461114658"/>
       <w:r>
         <w:t xml:space="preserve">Figure </w:t>
       </w:r>
@@ -41782,11 +42360,11 @@
           <w:t>39</w:t>
         </w:r>
       </w:fldSimple>
-      <w:bookmarkEnd w:id="450"/>
+      <w:bookmarkEnd w:id="493"/>
       <w:r>
         <w:t>: Hydrometric Network – dependencies</w:t>
       </w:r>
-      <w:bookmarkEnd w:id="451"/>
+      <w:bookmarkEnd w:id="494"/>
     </w:p>
     <w:p>
       <w:pPr>
@@ -41860,8 +42438,8 @@
       <w:pPr>
         <w:pStyle w:val="OGCFigure"/>
       </w:pPr>
-      <w:bookmarkStart w:id="452" w:name="_Ref461114477"/>
-      <w:bookmarkStart w:id="453" w:name="_Toc461114659"/>
+      <w:bookmarkStart w:id="495" w:name="_Ref461114477"/>
+      <w:bookmarkStart w:id="496" w:name="_Toc461114659"/>
       <w:r>
         <w:t xml:space="preserve">Figure </w:t>
       </w:r>
@@ -41873,7 +42451,7 @@
           <w:t>40</w:t>
         </w:r>
       </w:fldSimple>
-      <w:bookmarkEnd w:id="452"/>
+      <w:bookmarkEnd w:id="495"/>
       <w:r>
         <w:t xml:space="preserve">: </w:t>
       </w:r>
@@ -41891,14 +42469,14 @@
       <w:r>
         <w:t xml:space="preserve"> )</w:t>
       </w:r>
-      <w:bookmarkEnd w:id="453"/>
+      <w:bookmarkEnd w:id="496"/>
     </w:p>
     <w:p>
       <w:pPr>
         <w:pStyle w:val="StandardWeb"/>
         <w:jc w:val="both"/>
         <w:rPr>
-          <w:ins w:id="454" w:author="GRDC/ID" w:date="2016-09-08T09:17:00Z"/>
+          <w:ins w:id="497" w:author="GRDC/ID" w:date="2016-09-08T09:17:00Z"/>
           <w:lang w:val="en-US"/>
         </w:rPr>
       </w:pPr>
@@ -42034,7 +42612,7 @@
       <w:r>
         <w:t xml:space="preserve">a monitoring station at which data on water are obtained. </w:t>
       </w:r>
-      <w:ins w:id="455" w:author="GRDC/ID" w:date="2016-09-08T09:17:00Z">
+      <w:ins w:id="498" w:author="GRDC/ID" w:date="2016-09-08T09:17:00Z">
         <w:r>
           <w:rPr>
             <w:lang w:val="en-US"/>
@@ -42094,7 +42672,7 @@
           <w:t xml:space="preserve">through </w:t>
         </w:r>
       </w:ins>
-      <w:ins w:id="456" w:author="GRDC/ID" w:date="2016-09-08T09:18:00Z">
+      <w:ins w:id="499" w:author="GRDC/ID" w:date="2016-09-08T09:18:00Z">
         <w:r>
           <w:rPr>
             <w:lang w:val="en-US"/>
@@ -42102,7 +42680,7 @@
           <w:t>the</w:t>
         </w:r>
       </w:ins>
-      <w:ins w:id="457" w:author="GRDC/ID" w:date="2016-09-08T09:17:00Z">
+      <w:ins w:id="500" w:author="GRDC/ID" w:date="2016-09-08T09:17:00Z">
         <w:r>
           <w:rPr>
             <w:lang w:val="en-US"/>
@@ -42110,7 +42688,7 @@
           <w:t xml:space="preserve"> hydrometric </w:t>
         </w:r>
       </w:ins>
-      <w:ins w:id="458" w:author="GRDC/ID" w:date="2016-09-08T09:18:00Z">
+      <w:ins w:id="501" w:author="GRDC/ID" w:date="2016-09-08T09:18:00Z">
         <w:r>
           <w:rPr>
             <w:lang w:val="en-US"/>
@@ -42118,7 +42696,7 @@
           <w:t>feature</w:t>
         </w:r>
       </w:ins>
-      <w:ins w:id="459" w:author="GRDC/ID" w:date="2016-09-08T09:17:00Z">
+      <w:ins w:id="502" w:author="GRDC/ID" w:date="2016-09-08T09:17:00Z">
         <w:r>
           <w:rPr>
             <w:lang w:val="en-US"/>
@@ -42722,14 +43300,14 @@
           <w:numId w:val="0"/>
         </w:numPr>
       </w:pPr>
-      <w:bookmarkStart w:id="460" w:name="_Toc461026415"/>
+      <w:bookmarkStart w:id="503" w:name="_Toc461026415"/>
       <w:r>
         <w:t xml:space="preserve">ANNEX A </w:t>
       </w:r>
       <w:r>
         <w:t>Conformance Class Abstract Test Suite (Normative)</w:t>
       </w:r>
-      <w:bookmarkEnd w:id="460"/>
+      <w:bookmarkEnd w:id="503"/>
     </w:p>
     <w:p>
       <w:pPr>
@@ -42739,11 +43317,11 @@
           <w:numId w:val="0"/>
         </w:numPr>
       </w:pPr>
-      <w:bookmarkStart w:id="461" w:name="_Toc461026416"/>
+      <w:bookmarkStart w:id="504" w:name="_Toc461026416"/>
       <w:r>
         <w:t>A.1 Introduction</w:t>
       </w:r>
-      <w:bookmarkEnd w:id="461"/>
+      <w:bookmarkEnd w:id="504"/>
     </w:p>
     <w:p>
       <w:pPr>
@@ -42769,11 +43347,11 @@
           <w:numId w:val="0"/>
         </w:numPr>
       </w:pPr>
-      <w:bookmarkStart w:id="462" w:name="_Toc461026417"/>
+      <w:bookmarkStart w:id="505" w:name="_Toc461026417"/>
       <w:r>
         <w:t>A.2 Conformance class: HY_HydroFeature application schema equivalence</w:t>
       </w:r>
-      <w:bookmarkEnd w:id="462"/>
+      <w:bookmarkEnd w:id="505"/>
     </w:p>
     <w:tbl>
       <w:tblPr>
@@ -43045,12 +43623,12 @@
           <w:numId w:val="0"/>
         </w:numPr>
       </w:pPr>
-      <w:bookmarkStart w:id="463" w:name="_Toc461026418"/>
+      <w:bookmarkStart w:id="506" w:name="_Toc461026418"/>
       <w:r>
         <w:lastRenderedPageBreak/>
         <w:t>A.3 Conformance class: HY_SurfaceHydroFeature application schema equivalence</w:t>
       </w:r>
-      <w:bookmarkEnd w:id="463"/>
+      <w:bookmarkEnd w:id="506"/>
     </w:p>
     <w:tbl>
       <w:tblPr>
@@ -43338,11 +43916,11 @@
           <w:numId w:val="0"/>
         </w:numPr>
       </w:pPr>
-      <w:bookmarkStart w:id="464" w:name="_Toc461026419"/>
+      <w:bookmarkStart w:id="507" w:name="_Toc461026419"/>
       <w:r>
         <w:t>A.4 Conformance class: HY_HydrometricFeature application schema equivalence</w:t>
       </w:r>
-      <w:bookmarkEnd w:id="464"/>
+      <w:bookmarkEnd w:id="507"/>
     </w:p>
     <w:tbl>
       <w:tblPr>
@@ -43556,12 +44134,12 @@
           <w:numId w:val="0"/>
         </w:numPr>
       </w:pPr>
-      <w:bookmarkStart w:id="465" w:name="_Toc461026420"/>
+      <w:bookmarkStart w:id="508" w:name="_Toc461026420"/>
       <w:r>
         <w:lastRenderedPageBreak/>
         <w:t>ANNEX B - Code lists for the HY_Features model</w:t>
       </w:r>
-      <w:bookmarkEnd w:id="465"/>
+      <w:bookmarkEnd w:id="508"/>
     </w:p>
     <w:p>
       <w:pPr>
@@ -43571,11 +44149,11 @@
           <w:numId w:val="0"/>
         </w:numPr>
       </w:pPr>
-      <w:bookmarkStart w:id="466" w:name="_Toc461026421"/>
+      <w:bookmarkStart w:id="509" w:name="_Toc461026421"/>
       <w:r>
         <w:t>B.1 Terms identifying a fixed landmark determined to realize the conceptual outfall</w:t>
       </w:r>
-      <w:bookmarkEnd w:id="466"/>
+      <w:bookmarkEnd w:id="509"/>
     </w:p>
     <w:tbl>
       <w:tblPr>
@@ -44117,11 +44695,11 @@
           <w:numId w:val="0"/>
         </w:numPr>
       </w:pPr>
-      <w:bookmarkStart w:id="467" w:name="_Toc461026422"/>
+      <w:bookmarkStart w:id="510" w:name="_Toc461026422"/>
       <w:r>
         <w:t>B.2 Terms commonly used in hydrology to describe a spatial relation between two points</w:t>
       </w:r>
-      <w:bookmarkEnd w:id="467"/>
+      <w:bookmarkEnd w:id="510"/>
     </w:p>
     <w:tbl>
       <w:tblPr>
@@ -44371,11 +44949,11 @@
           <w:numId w:val="0"/>
         </w:numPr>
       </w:pPr>
-      <w:bookmarkStart w:id="468" w:name="_Toc461026423"/>
+      <w:bookmarkStart w:id="511" w:name="_Toc461026423"/>
       <w:r>
         <w:t>B.3 Terms commonly used in hydrology to describe a drainage pattern</w:t>
       </w:r>
-      <w:bookmarkEnd w:id="468"/>
+      <w:bookmarkEnd w:id="511"/>
     </w:p>
     <w:tbl>
       <w:tblPr>
@@ -44678,11 +45256,11 @@
           <w:numId w:val="0"/>
         </w:numPr>
       </w:pPr>
-      <w:bookmarkStart w:id="469" w:name="_Toc461026424"/>
+      <w:bookmarkStart w:id="512" w:name="_Toc461026424"/>
       <w:r>
         <w:t>B.4 Terms commonly used to indicate the type of name usage.</w:t>
       </w:r>
-      <w:bookmarkEnd w:id="469"/>
+      <w:bookmarkEnd w:id="512"/>
     </w:p>
     <w:tbl>
       <w:tblPr>
@@ -44870,12 +45448,12 @@
           <w:numId w:val="0"/>
         </w:numPr>
       </w:pPr>
-      <w:bookmarkStart w:id="470" w:name="_Toc461026425"/>
+      <w:bookmarkStart w:id="513" w:name="_Toc461026425"/>
       <w:r>
         <w:lastRenderedPageBreak/>
         <w:t>ANNEX C:  HY_Features  - AHGF Mapping</w:t>
       </w:r>
-      <w:bookmarkEnd w:id="470"/>
+      <w:bookmarkEnd w:id="513"/>
     </w:p>
     <w:p>
       <w:r>
@@ -44908,14 +45486,14 @@
           <w:numId w:val="0"/>
         </w:numPr>
       </w:pPr>
-      <w:bookmarkStart w:id="471" w:name="_Toc461026426"/>
+      <w:bookmarkStart w:id="514" w:name="_Toc461026426"/>
       <w:r>
         <w:t>C.1 Catchment</w:t>
       </w:r>
       <w:r>
         <w:t xml:space="preserve"> Model</w:t>
       </w:r>
-      <w:bookmarkEnd w:id="471"/>
+      <w:bookmarkEnd w:id="514"/>
     </w:p>
     <w:tbl>
       <w:tblPr>
@@ -45532,11 +46110,11 @@
           <w:numId w:val="0"/>
         </w:numPr>
       </w:pPr>
-      <w:bookmarkStart w:id="472" w:name="_Toc461026427"/>
+      <w:bookmarkStart w:id="515" w:name="_Toc461026427"/>
       <w:r>
         <w:t>C.2 Hydrographic Network</w:t>
       </w:r>
-      <w:bookmarkEnd w:id="472"/>
+      <w:bookmarkEnd w:id="515"/>
     </w:p>
     <w:tbl>
       <w:tblPr>
@@ -46309,7 +46887,7 @@
           <w:numId w:val="0"/>
         </w:numPr>
       </w:pPr>
-      <w:bookmarkStart w:id="473" w:name="_Toc461026428"/>
+      <w:bookmarkStart w:id="516" w:name="_Toc461026428"/>
       <w:r>
         <w:lastRenderedPageBreak/>
         <w:t xml:space="preserve">C.3 </w:t>
@@ -46317,7 +46895,7 @@
       <w:r>
         <w:t>Hydrometric Network</w:t>
       </w:r>
-      <w:bookmarkEnd w:id="473"/>
+      <w:bookmarkEnd w:id="516"/>
     </w:p>
     <w:tbl>
       <w:tblPr>
@@ -46634,12 +47212,12 @@
           <w:numId w:val="0"/>
         </w:numPr>
       </w:pPr>
-      <w:bookmarkStart w:id="474" w:name="_Toc461026429"/>
+      <w:bookmarkStart w:id="517" w:name="_Toc461026429"/>
       <w:r>
         <w:lastRenderedPageBreak/>
         <w:t>ANNEX D:  HY_Features  - NHDPlus  Mapping</w:t>
       </w:r>
-      <w:bookmarkEnd w:id="474"/>
+      <w:bookmarkEnd w:id="517"/>
     </w:p>
     <w:p>
       <w:r>
@@ -46675,7 +47253,7 @@
       <w:r>
         <w:t xml:space="preserve"> It is intended to provide an understanding of the basic relationship of HY_Features concepts and the NHDPlus hydrologic feature implementation.</w:t>
       </w:r>
-      <w:ins w:id="475" w:author="GRDC/ID" w:date="2016-09-12T10:18:00Z">
+      <w:ins w:id="518" w:author="GRDC/ID" w:date="2016-09-12T10:18:00Z">
         <w:r>
           <w:t xml:space="preserve"> </w:t>
         </w:r>
@@ -46689,11 +47267,11 @@
           <w:numId w:val="0"/>
         </w:numPr>
       </w:pPr>
-      <w:bookmarkStart w:id="476" w:name="_Toc461026430"/>
+      <w:bookmarkStart w:id="519" w:name="_Toc461026430"/>
       <w:r>
         <w:t>D.1 Catchment Model</w:t>
       </w:r>
-      <w:bookmarkEnd w:id="476"/>
+      <w:bookmarkEnd w:id="519"/>
     </w:p>
     <w:tbl>
       <w:tblPr>
@@ -47246,11 +47824,11 @@
           <w:numId w:val="0"/>
         </w:numPr>
       </w:pPr>
-      <w:bookmarkStart w:id="477" w:name="_Toc461026431"/>
+      <w:bookmarkStart w:id="520" w:name="_Toc461026431"/>
       <w:r>
         <w:t>D.2 Hydrographic Network Model</w:t>
       </w:r>
-      <w:bookmarkEnd w:id="477"/>
+      <w:bookmarkEnd w:id="520"/>
     </w:p>
     <w:tbl>
       <w:tblPr>
@@ -47962,11 +48540,11 @@
           <w:numId w:val="0"/>
         </w:numPr>
       </w:pPr>
-      <w:bookmarkStart w:id="478" w:name="_Toc461026432"/>
+      <w:bookmarkStart w:id="521" w:name="_Toc461026432"/>
       <w:r>
         <w:t>D.3 Hydrometric Network Model</w:t>
       </w:r>
-      <w:bookmarkEnd w:id="478"/>
+      <w:bookmarkEnd w:id="521"/>
     </w:p>
     <w:tbl>
       <w:tblPr>
@@ -48264,15 +48842,22 @@
           <w:numId w:val="0"/>
         </w:numPr>
       </w:pPr>
-      <w:bookmarkStart w:id="479" w:name="_Toc459388267"/>
-      <w:bookmarkStart w:id="480" w:name="_Toc461026433"/>
+      <w:bookmarkStart w:id="522" w:name="_Toc459388267"/>
+      <w:bookmarkStart w:id="523" w:name="_Toc461026433"/>
       <w:r>
         <w:lastRenderedPageBreak/>
         <w:t xml:space="preserve">ANNEX </w:t>
       </w:r>
-      <w:r>
-        <w:t>F</w:t>
-      </w:r>
+      <w:del w:id="524" w:author="GRDC/ID" w:date="2016-09-12T12:03:00Z">
+        <w:r>
+          <w:delText>F</w:delText>
+        </w:r>
+      </w:del>
+      <w:ins w:id="525" w:author="GRDC/ID" w:date="2016-09-12T12:03:00Z">
+        <w:r>
+          <w:t>E</w:t>
+        </w:r>
+      </w:ins>
       <w:r>
         <w:t>:  HY_F</w:t>
       </w:r>
@@ -48282,8 +48867,8 @@
       <w:r>
         <w:t>heme</w:t>
       </w:r>
-      <w:bookmarkEnd w:id="479"/>
-      <w:bookmarkEnd w:id="480"/>
+      <w:bookmarkEnd w:id="522"/>
+      <w:bookmarkEnd w:id="523"/>
     </w:p>
     <w:p>
       <w:pPr>
@@ -48389,18 +48974,25 @@
           <w:numId w:val="0"/>
         </w:numPr>
       </w:pPr>
-      <w:bookmarkStart w:id="481" w:name="_Toc459038746"/>
-      <w:bookmarkStart w:id="482" w:name="_Toc459388268"/>
-      <w:bookmarkStart w:id="483" w:name="_Toc461026434"/>
-      <w:r>
-        <w:t>F</w:t>
-      </w:r>
+      <w:bookmarkStart w:id="526" w:name="_Toc459038746"/>
+      <w:bookmarkStart w:id="527" w:name="_Toc459388268"/>
+      <w:bookmarkStart w:id="528" w:name="_Toc461026434"/>
+      <w:ins w:id="529" w:author="GRDC/ID" w:date="2016-09-12T12:03:00Z">
+        <w:r>
+          <w:t>E</w:t>
+        </w:r>
+      </w:ins>
+      <w:del w:id="530" w:author="GRDC/ID" w:date="2016-09-12T12:03:00Z">
+        <w:r>
+          <w:delText>F</w:delText>
+        </w:r>
+      </w:del>
       <w:r>
         <w:t>.1 Catchment Model</w:t>
       </w:r>
-      <w:bookmarkEnd w:id="481"/>
-      <w:bookmarkEnd w:id="482"/>
-      <w:bookmarkEnd w:id="483"/>
+      <w:bookmarkEnd w:id="526"/>
+      <w:bookmarkEnd w:id="527"/>
+      <w:bookmarkEnd w:id="528"/>
     </w:p>
     <w:tbl>
       <w:tblPr>
@@ -49303,18 +49895,25 @@
           <w:numId w:val="0"/>
         </w:numPr>
       </w:pPr>
-      <w:bookmarkStart w:id="484" w:name="_Toc459038747"/>
-      <w:bookmarkStart w:id="485" w:name="_Toc459388269"/>
-      <w:bookmarkStart w:id="486" w:name="_Toc461026435"/>
-      <w:r>
-        <w:t>F</w:t>
-      </w:r>
+      <w:bookmarkStart w:id="531" w:name="_Toc459038747"/>
+      <w:bookmarkStart w:id="532" w:name="_Toc459388269"/>
+      <w:bookmarkStart w:id="533" w:name="_Toc461026435"/>
+      <w:ins w:id="534" w:author="GRDC/ID" w:date="2016-09-12T12:03:00Z">
+        <w:r>
+          <w:t>E</w:t>
+        </w:r>
+      </w:ins>
+      <w:del w:id="535" w:author="GRDC/ID" w:date="2016-09-12T12:03:00Z">
+        <w:r>
+          <w:delText>F</w:delText>
+        </w:r>
+      </w:del>
       <w:r>
         <w:t>.2 Hydrographic Network Model</w:t>
       </w:r>
-      <w:bookmarkEnd w:id="484"/>
-      <w:bookmarkEnd w:id="485"/>
-      <w:bookmarkEnd w:id="486"/>
+      <w:bookmarkEnd w:id="531"/>
+      <w:bookmarkEnd w:id="532"/>
+      <w:bookmarkEnd w:id="533"/>
     </w:p>
     <w:tbl>
       <w:tblPr>
@@ -50443,7 +51042,7 @@
           <w:numId w:val="0"/>
         </w:numPr>
       </w:pPr>
-      <w:bookmarkStart w:id="487" w:name="_Toc461026436"/>
+      <w:bookmarkStart w:id="536" w:name="_Toc461026436"/>
       <w:r>
         <w:lastRenderedPageBreak/>
         <w:t xml:space="preserve">ANNEX </w:t>
@@ -50460,7 +51059,7 @@
       <w:r>
         <w:t xml:space="preserve">  Mapping</w:t>
       </w:r>
-      <w:bookmarkEnd w:id="487"/>
+      <w:bookmarkEnd w:id="536"/>
     </w:p>
     <w:p>
       <w:pPr>
@@ -50475,7 +51074,7 @@
       </w:pPr>
     </w:p>
     <w:p>
-      <w:bookmarkStart w:id="488" w:name="_Toc458775773"/>
+      <w:bookmarkStart w:id="537" w:name="_Toc458775773"/>
       <w:r>
         <w:t xml:space="preserve">This is a </w:t>
       </w:r>
@@ -50526,13 +51125,23 @@
           <w:numId w:val="0"/>
         </w:numPr>
       </w:pPr>
-      <w:bookmarkStart w:id="489" w:name="_Toc459388264"/>
-      <w:bookmarkStart w:id="490" w:name="_Toc461026437"/>
-      <w:r>
-        <w:t>E.1 Catchment Model</w:t>
-      </w:r>
-      <w:bookmarkEnd w:id="489"/>
-      <w:bookmarkEnd w:id="490"/>
+      <w:bookmarkStart w:id="538" w:name="_Toc459388264"/>
+      <w:bookmarkStart w:id="539" w:name="_Toc461026437"/>
+      <w:ins w:id="540" w:author="GRDC/ID" w:date="2016-09-12T12:03:00Z">
+        <w:r>
+          <w:t>F</w:t>
+        </w:r>
+      </w:ins>
+      <w:del w:id="541" w:author="GRDC/ID" w:date="2016-09-12T12:03:00Z">
+        <w:r>
+          <w:delText>E</w:delText>
+        </w:r>
+      </w:del>
+      <w:r>
+        <w:t>.1 Catchment Model</w:t>
+      </w:r>
+      <w:bookmarkEnd w:id="538"/>
+      <w:bookmarkEnd w:id="539"/>
     </w:p>
     <w:tbl>
       <w:tblPr>
@@ -51251,13 +51860,23 @@
           <w:numId w:val="0"/>
         </w:numPr>
       </w:pPr>
-      <w:bookmarkStart w:id="491" w:name="_Toc459388265"/>
-      <w:bookmarkStart w:id="492" w:name="_Toc461026438"/>
-      <w:r>
-        <w:t>E.2 Hydrographic Network Model</w:t>
-      </w:r>
-      <w:bookmarkEnd w:id="491"/>
-      <w:bookmarkEnd w:id="492"/>
+      <w:bookmarkStart w:id="542" w:name="_Toc459388265"/>
+      <w:bookmarkStart w:id="543" w:name="_Toc461026438"/>
+      <w:ins w:id="544" w:author="GRDC/ID" w:date="2016-09-12T12:03:00Z">
+        <w:r>
+          <w:t>F</w:t>
+        </w:r>
+      </w:ins>
+      <w:del w:id="545" w:author="GRDC/ID" w:date="2016-09-12T12:03:00Z">
+        <w:r>
+          <w:delText>E</w:delText>
+        </w:r>
+      </w:del>
+      <w:r>
+        <w:t>.2 Hydrographic Network Model</w:t>
+      </w:r>
+      <w:bookmarkEnd w:id="542"/>
+      <w:bookmarkEnd w:id="543"/>
     </w:p>
     <w:tbl>
       <w:tblPr>
@@ -52148,13 +52767,23 @@
           <w:numId w:val="0"/>
         </w:numPr>
       </w:pPr>
-      <w:bookmarkStart w:id="493" w:name="_Toc459388266"/>
-      <w:bookmarkStart w:id="494" w:name="_Toc461026439"/>
-      <w:r>
-        <w:t>E.3 Hydrometric Network Model</w:t>
-      </w:r>
-      <w:bookmarkEnd w:id="493"/>
-      <w:bookmarkEnd w:id="494"/>
+      <w:bookmarkStart w:id="546" w:name="_Toc459388266"/>
+      <w:bookmarkStart w:id="547" w:name="_Toc461026439"/>
+      <w:ins w:id="548" w:author="GRDC/ID" w:date="2016-09-12T12:03:00Z">
+        <w:r>
+          <w:t>F</w:t>
+        </w:r>
+      </w:ins>
+      <w:del w:id="549" w:author="GRDC/ID" w:date="2016-09-12T12:03:00Z">
+        <w:r>
+          <w:delText>E</w:delText>
+        </w:r>
+      </w:del>
+      <w:r>
+        <w:t>.3 Hydrometric Network Model</w:t>
+      </w:r>
+      <w:bookmarkEnd w:id="546"/>
+      <w:bookmarkEnd w:id="547"/>
     </w:p>
     <w:tbl>
       <w:tblPr>
@@ -52430,7 +53059,7 @@
           <w:numId w:val="0"/>
         </w:numPr>
       </w:pPr>
-      <w:bookmarkStart w:id="495" w:name="_Toc461026440"/>
+      <w:bookmarkStart w:id="550" w:name="_Toc461026440"/>
       <w:r>
         <w:lastRenderedPageBreak/>
         <w:t>ANNEX</w:t>
@@ -52441,8 +53070,8 @@
       <w:r>
         <w:t>: Bibliography</w:t>
       </w:r>
-      <w:bookmarkEnd w:id="488"/>
-      <w:bookmarkEnd w:id="495"/>
+      <w:bookmarkEnd w:id="537"/>
+      <w:bookmarkEnd w:id="550"/>
       <w:r>
         <w:t xml:space="preserve"> </w:t>
       </w:r>
@@ -53166,7 +53795,7 @@
           <w:lang w:eastAsia="en-AU"/>
         </w:rPr>
       </w:pPr>
-      <w:bookmarkStart w:id="496" w:name="_Toc461026441"/>
+      <w:bookmarkStart w:id="551" w:name="_Toc461026441"/>
       <w:r>
         <w:lastRenderedPageBreak/>
         <w:t>ANNEX H</w:t>
@@ -53174,7 +53803,7 @@
       <w:r>
         <w:t>: Revision history</w:t>
       </w:r>
-      <w:bookmarkEnd w:id="496"/>
+      <w:bookmarkEnd w:id="551"/>
     </w:p>
     <w:tbl>
       <w:tblPr>
@@ -53805,7 +54434,7 @@
       </w:tr>
       <w:tr>
         <w:trPr>
-          <w:ins w:id="497" w:author="GRDC/ID" w:date="2016-09-06T10:23:00Z"/>
+          <w:ins w:id="552" w:author="GRDC/ID" w:date="2016-09-06T10:23:00Z"/>
         </w:trPr>
         <w:tc>
           <w:tcPr>
@@ -53821,20 +54450,20 @@
             <w:pPr>
               <w:pStyle w:val="Aufzhlungszeichen"/>
               <w:rPr>
-                <w:ins w:id="498" w:author="GRDC/ID" w:date="2016-09-06T10:23:00Z"/>
-              </w:rPr>
-            </w:pPr>
-            <w:ins w:id="499" w:author="GRDC/ID" w:date="2016-09-06T10:24:00Z">
+                <w:ins w:id="553" w:author="GRDC/ID" w:date="2016-09-06T10:23:00Z"/>
+              </w:rPr>
+            </w:pPr>
+            <w:ins w:id="554" w:author="GRDC/ID" w:date="2016-09-06T10:24:00Z">
               <w:r>
                 <w:t>0</w:t>
               </w:r>
             </w:ins>
-            <w:ins w:id="500" w:author="GRDC/ID" w:date="2016-09-06T10:44:00Z">
+            <w:ins w:id="555" w:author="GRDC/ID" w:date="2016-09-06T10:44:00Z">
               <w:r>
                 <w:t>6</w:t>
               </w:r>
             </w:ins>
-            <w:ins w:id="501" w:author="GRDC/ID" w:date="2016-09-06T10:24:00Z">
+            <w:ins w:id="556" w:author="GRDC/ID" w:date="2016-09-06T10:24:00Z">
               <w:r>
                 <w:t>.09.2016</w:t>
               </w:r>
@@ -53855,10 +54484,10 @@
             <w:pPr>
               <w:pStyle w:val="Aufzhlungszeichen"/>
               <w:rPr>
-                <w:ins w:id="502" w:author="GRDC/ID" w:date="2016-09-06T10:23:00Z"/>
-              </w:rPr>
-            </w:pPr>
-            <w:ins w:id="503" w:author="GRDC/ID" w:date="2016-09-06T10:24:00Z">
+                <w:ins w:id="557" w:author="GRDC/ID" w:date="2016-09-06T10:23:00Z"/>
+              </w:rPr>
+            </w:pPr>
+            <w:ins w:id="558" w:author="GRDC/ID" w:date="2016-09-06T10:24:00Z">
               <w:r>
                 <w:t>0.6</w:t>
               </w:r>
@@ -53879,10 +54508,10 @@
             <w:pPr>
               <w:pStyle w:val="Aufzhlungszeichen"/>
               <w:rPr>
-                <w:ins w:id="504" w:author="GRDC/ID" w:date="2016-09-06T10:23:00Z"/>
-              </w:rPr>
-            </w:pPr>
-            <w:ins w:id="505" w:author="GRDC/ID" w:date="2016-09-06T10:24:00Z">
+                <w:ins w:id="559" w:author="GRDC/ID" w:date="2016-09-06T10:23:00Z"/>
+              </w:rPr>
+            </w:pPr>
+            <w:ins w:id="560" w:author="GRDC/ID" w:date="2016-09-06T10:24:00Z">
               <w:r>
                 <w:t>Irina Dornblut</w:t>
               </w:r>
@@ -53903,25 +54532,25 @@
             <w:pPr>
               <w:pStyle w:val="Aufzhlungszeichen"/>
               <w:rPr>
-                <w:ins w:id="506" w:author="GRDC/ID" w:date="2016-09-06T10:32:00Z"/>
-              </w:rPr>
-            </w:pPr>
-            <w:ins w:id="507" w:author="GRDC/ID" w:date="2016-09-06T10:39:00Z">
+                <w:ins w:id="561" w:author="GRDC/ID" w:date="2016-09-06T10:32:00Z"/>
+              </w:rPr>
+            </w:pPr>
+            <w:ins w:id="562" w:author="GRDC/ID" w:date="2016-09-06T10:39:00Z">
               <w:r>
                 <w:t>6.4</w:t>
               </w:r>
             </w:ins>
-            <w:ins w:id="508" w:author="GRDC/ID" w:date="2016-09-06T10:41:00Z">
+            <w:ins w:id="563" w:author="GRDC/ID" w:date="2016-09-06T10:41:00Z">
               <w:r>
                 <w:t>, 6.6</w:t>
               </w:r>
             </w:ins>
-            <w:ins w:id="509" w:author="GRDC/ID" w:date="2016-09-06T10:42:00Z">
+            <w:ins w:id="564" w:author="GRDC/ID" w:date="2016-09-06T10:42:00Z">
               <w:r>
                 <w:t xml:space="preserve">, </w:t>
               </w:r>
             </w:ins>
-            <w:ins w:id="510" w:author="GRDC/ID" w:date="2016-09-06T10:39:00Z">
+            <w:ins w:id="565" w:author="GRDC/ID" w:date="2016-09-06T10:39:00Z">
               <w:r>
                 <w:t>7.4.2.5</w:t>
               </w:r>
@@ -53931,7 +54560,7 @@
             <w:pPr>
               <w:pStyle w:val="Aufzhlungszeichen"/>
               <w:rPr>
-                <w:ins w:id="511" w:author="GRDC/ID" w:date="2016-09-06T10:32:00Z"/>
+                <w:ins w:id="566" w:author="GRDC/ID" w:date="2016-09-06T10:32:00Z"/>
               </w:rPr>
             </w:pPr>
           </w:p>
@@ -53939,7 +54568,7 @@
             <w:pPr>
               <w:pStyle w:val="Aufzhlungszeichen"/>
               <w:rPr>
-                <w:ins w:id="512" w:author="GRDC/ID" w:date="2016-09-06T10:23:00Z"/>
+                <w:ins w:id="567" w:author="GRDC/ID" w:date="2016-09-06T10:23:00Z"/>
               </w:rPr>
             </w:pPr>
           </w:p>
@@ -53958,25 +54587,25 @@
             <w:pPr>
               <w:pStyle w:val="Aufzhlungszeichen"/>
               <w:rPr>
-                <w:ins w:id="513" w:author="GRDC/ID" w:date="2016-09-06T10:42:00Z"/>
-              </w:rPr>
-            </w:pPr>
-            <w:ins w:id="514" w:author="GRDC/ID" w:date="2016-09-06T10:39:00Z">
+                <w:ins w:id="568" w:author="GRDC/ID" w:date="2016-09-06T10:42:00Z"/>
+              </w:rPr>
+            </w:pPr>
+            <w:ins w:id="569" w:author="GRDC/ID" w:date="2016-09-06T10:39:00Z">
               <w:r>
                 <w:t xml:space="preserve">addition re alternative ways of </w:t>
               </w:r>
             </w:ins>
-            <w:ins w:id="515" w:author="GRDC/ID" w:date="2016-09-06T10:40:00Z">
+            <w:ins w:id="570" w:author="GRDC/ID" w:date="2016-09-06T10:40:00Z">
               <w:r>
                 <w:t>p</w:t>
               </w:r>
             </w:ins>
-            <w:ins w:id="516" w:author="GRDC/ID" w:date="2016-09-06T10:39:00Z">
+            <w:ins w:id="571" w:author="GRDC/ID" w:date="2016-09-06T10:39:00Z">
               <w:r>
                 <w:t>ositioning using the river reference system</w:t>
               </w:r>
             </w:ins>
-            <w:ins w:id="517" w:author="GRDC/ID" w:date="2016-09-06T10:41:00Z">
+            <w:ins w:id="572" w:author="GRDC/ID" w:date="2016-09-06T10:41:00Z">
               <w:r>
                 <w:t xml:space="preserve">; </w:t>
               </w:r>
@@ -53986,10 +54615,10 @@
             <w:pPr>
               <w:pStyle w:val="Aufzhlungszeichen"/>
               <w:rPr>
-                <w:ins w:id="518" w:author="GRDC/ID" w:date="2016-09-07T15:53:00Z"/>
-              </w:rPr>
-            </w:pPr>
-            <w:ins w:id="519" w:author="GRDC/ID" w:date="2016-09-06T10:32:00Z">
+                <w:ins w:id="573" w:author="GRDC/ID" w:date="2016-09-07T15:53:00Z"/>
+              </w:rPr>
+            </w:pPr>
+            <w:ins w:id="574" w:author="GRDC/ID" w:date="2016-09-06T10:32:00Z">
               <w:r>
                 <w:t>minor edits for clarity and consistency.</w:t>
               </w:r>
@@ -53999,10 +54628,10 @@
             <w:pPr>
               <w:pStyle w:val="Aufzhlungszeichen"/>
               <w:rPr>
-                <w:ins w:id="520" w:author="GRDC/ID" w:date="2016-09-06T10:23:00Z"/>
-              </w:rPr>
-            </w:pPr>
-            <w:ins w:id="521" w:author="GRDC/ID" w:date="2016-09-07T15:53:00Z">
+                <w:ins w:id="575" w:author="GRDC/ID" w:date="2016-09-06T10:23:00Z"/>
+              </w:rPr>
+            </w:pPr>
+            <w:ins w:id="576" w:author="GRDC/ID" w:date="2016-09-07T15:53:00Z">
               <w:r>
                 <w:t>Figures refreshed</w:t>
               </w:r>
@@ -54403,6 +55032,7 @@
         <w:docPartUnique/>
       </w:docPartObj>
     </w:sdtPr>
+    <w:sdtEndPr/>
     <w:sdtContent>
       <w:p>
         <w:pPr>
@@ -54423,7 +55053,7 @@
             <w:noProof/>
             <w:lang w:val="de-DE"/>
           </w:rPr>
-          <w:t>ii</w:t>
+          <w:t>x</w:t>
         </w:r>
         <w:r>
           <w:fldChar w:fldCharType="end"/>
@@ -54489,6 +55119,7 @@
         <w:docPartUnique/>
       </w:docPartObj>
     </w:sdtPr>
+    <w:sdtEndPr/>
     <w:sdtContent>
       <w:p>
         <w:pPr>
@@ -54578,6 +55209,7 @@
         <w:docPartUnique/>
       </w:docPartObj>
     </w:sdtPr>
+    <w:sdtEndPr/>
     <w:sdtContent>
       <w:p>
         <w:pPr>
@@ -54664,6 +55296,7 @@
         <w:docPartUnique/>
       </w:docPartObj>
     </w:sdtPr>
+    <w:sdtEndPr/>
     <w:sdtContent>
       <w:p>
         <w:pPr>
@@ -54764,6 +55397,7 @@
         <w:docPartUnique/>
       </w:docPartObj>
     </w:sdtPr>
+    <w:sdtEndPr/>
     <w:sdtContent>
       <w:p>
         <w:pPr>
@@ -54787,7 +55421,7 @@
             <w:noProof/>
             <w:lang w:val="de-DE"/>
           </w:rPr>
-          <w:t>1</w:t>
+          <w:t>3</w:t>
         </w:r>
         <w:r>
           <w:fldChar w:fldCharType="end"/>
@@ -54850,6 +55484,7 @@
         <w:docPartUnique/>
       </w:docPartObj>
     </w:sdtPr>
+    <w:sdtEndPr/>
     <w:sdtContent>
       <w:p>
         <w:pPr>
@@ -54872,7 +55507,7 @@
           <w:rPr>
             <w:noProof/>
           </w:rPr>
-          <w:t>2</w:t>
+          <w:t>4</w:t>
         </w:r>
         <w:r>
           <w:fldChar w:fldCharType="end"/>
@@ -54944,6 +55579,7 @@
         <w:docPartUnique/>
       </w:docPartObj>
     </w:sdtPr>
+    <w:sdtEndPr/>
     <w:sdtContent>
       <w:p>
         <w:pPr>
@@ -54967,7 +55603,7 @@
             <w:noProof/>
             <w:lang w:val="de-DE"/>
           </w:rPr>
-          <w:t>3</w:t>
+          <w:t>5</w:t>
         </w:r>
         <w:r>
           <w:fldChar w:fldCharType="end"/>
@@ -55029,6 +55665,7 @@
         <w:docPartUnique/>
       </w:docPartObj>
     </w:sdtPr>
+    <w:sdtEndPr/>
     <w:sdtContent>
       <w:p>
         <w:pPr>
@@ -55129,6 +55766,7 @@
         <w:docPartUnique/>
       </w:docPartObj>
     </w:sdtPr>
+    <w:sdtEndPr/>
     <w:sdtContent>
       <w:p>
         <w:pPr>
@@ -55215,6 +55853,7 @@
         <w:docPartUnique/>
       </w:docPartObj>
     </w:sdtPr>
+    <w:sdtEndPr/>
     <w:sdtContent>
       <w:p>
         <w:pPr>
@@ -55301,6 +55940,7 @@
         <w:docPartUnique/>
       </w:docPartObj>
     </w:sdtPr>
+    <w:sdtEndPr/>
     <w:sdtContent>
       <w:p>
         <w:pPr>
@@ -55411,7 +56051,7 @@
           <w:rPr>
             <w:noProof/>
           </w:rPr>
-          <w:t>iii</w:t>
+          <w:t>xi</w:t>
         </w:r>
         <w:r>
           <w:rPr>
@@ -55523,6 +56163,7 @@
         <w:docPartUnique/>
       </w:docPartObj>
     </w:sdtPr>
+    <w:sdtEndPr/>
     <w:sdtContent>
       <w:p>
         <w:pPr>
@@ -55543,7 +56184,7 @@
             <w:noProof/>
             <w:lang w:val="de-DE"/>
           </w:rPr>
-          <w:t>12</w:t>
+          <w:t>48</w:t>
         </w:r>
         <w:r>
           <w:fldChar w:fldCharType="end"/>
@@ -55609,6 +56250,7 @@
         <w:docPartUnique/>
       </w:docPartObj>
     </w:sdtPr>
+    <w:sdtEndPr/>
     <w:sdtContent>
       <w:p>
         <w:pPr>
@@ -55628,7 +56270,7 @@
           <w:rPr>
             <w:noProof/>
           </w:rPr>
-          <w:t>13</w:t>
+          <w:t>47</w:t>
         </w:r>
         <w:r>
           <w:fldChar w:fldCharType="end"/>
@@ -55688,6 +56330,7 @@
         <w:docPartUnique/>
       </w:docPartObj>
     </w:sdtPr>
+    <w:sdtEndPr/>
     <w:sdtContent>
       <w:p>
         <w:pPr>
@@ -55778,6 +56421,7 @@
         <w:docPartUnique/>
       </w:docPartObj>
     </w:sdtPr>
+    <w:sdtEndPr/>
     <w:sdtContent>
       <w:p>
         <w:pPr>
@@ -55867,6 +56511,7 @@
           <w:docPartUnique/>
         </w:docPartObj>
       </w:sdtPr>
+      <w:sdtEndPr/>
       <w:sdtContent>
         <w:r>
           <w:fldChar w:fldCharType="begin"/>
@@ -55949,6 +56594,7 @@
         <w:docPartUnique/>
       </w:docPartObj>
     </w:sdtPr>
+    <w:sdtEndPr/>
     <w:sdtContent>
       <w:p>
         <w:pPr>
@@ -55971,7 +56617,7 @@
           <w:rPr>
             <w:noProof/>
           </w:rPr>
-          <w:t>1</w:t>
+          <w:t>3</w:t>
         </w:r>
         <w:r>
           <w:fldChar w:fldCharType="end"/>
@@ -65797,7 +66443,7 @@
 </file>
 
 <file path=customXml/itemProps1.xml><?xml version="1.0" encoding="utf-8"?>
-<ds:datastoreItem xmlns:ds="http://schemas.openxmlformats.org/officeDocument/2006/customXml" ds:itemID="{6D5EF636-D4EB-432E-A661-0EF3D6DA981E}">
+<ds:datastoreItem xmlns:ds="http://schemas.openxmlformats.org/officeDocument/2006/customXml" ds:itemID="{CCFE3FE5-9728-4BF5-9679-87062C8C8BE7}">
   <ds:schemaRefs>
     <ds:schemaRef ds:uri="http://schemas.openxmlformats.org/officeDocument/2006/bibliography"/>
   </ds:schemaRefs>

</xml_diff>